<commit_message>
PIO TX and RX
</commit_message>
<xml_diff>
--- a/pcie_learning.docx
+++ b/pcie_learning.docx
@@ -5669,6 +5669,8 @@
                 <w:sz w:val="22"/>
               </w:rPr>
             </w:pPr>
+            <w:bookmarkStart w:id="6" w:name="OLE_LINK5"/>
+            <w:bookmarkStart w:id="7" w:name="OLE_LINK6"/>
             <w:proofErr w:type="spellStart"/>
             <w:r>
               <w:rPr>
@@ -5678,6 +5680,8 @@
               </w:rPr>
               <w:t>m_axis_rx_tuser</w:t>
             </w:r>
+            <w:bookmarkEnd w:id="6"/>
+            <w:bookmarkEnd w:id="7"/>
             <w:proofErr w:type="spellEnd"/>
             <w:r>
               <w:rPr>
@@ -11048,7 +11052,7 @@
               </w:rPr>
               <w:t>/</w:t>
             </w:r>
-            <w:commentRangeStart w:id="6"/>
+            <w:commentRangeStart w:id="8"/>
             <w:r>
               <w:rPr>
                 <w:rFonts w:ascii="SegoeUI" w:hAnsi="SegoeUI" w:cs="SegoeUI" w:hint="eastAsia"/>
@@ -11058,12 +11062,12 @@
               </w:rPr>
               <w:t>此处省略一些电源管理相关寄存器</w:t>
             </w:r>
-            <w:commentRangeEnd w:id="6"/>
+            <w:commentRangeEnd w:id="8"/>
             <w:r>
               <w:rPr>
                 <w:rStyle w:val="a4"/>
               </w:rPr>
-              <w:commentReference w:id="6"/>
+              <w:commentReference w:id="8"/>
             </w:r>
           </w:p>
         </w:tc>
@@ -11532,7 +11536,7 @@
                 <w:szCs w:val="24"/>
               </w:rPr>
             </w:pPr>
-            <w:commentRangeStart w:id="7"/>
+            <w:commentRangeStart w:id="9"/>
             <w:r>
               <w:rPr>
                 <w:sz w:val="22"/>
@@ -11556,12 +11560,12 @@
               </w:rPr>
               <w:t xml:space="preserve"> Select</w:t>
             </w:r>
-            <w:commentRangeEnd w:id="7"/>
+            <w:commentRangeEnd w:id="9"/>
             <w:r>
               <w:rPr>
                 <w:rStyle w:val="a4"/>
               </w:rPr>
-              <w:commentReference w:id="7"/>
+              <w:commentReference w:id="9"/>
             </w:r>
             <w:r>
               <w:rPr>
@@ -12707,15 +12711,7 @@
           <w:kern w:val="0"/>
           <w:sz w:val="22"/>
         </w:rPr>
-        <w:t xml:space="preserve"> </w:t>
-      </w:r>
-      <w:r>
-        <w:rPr>
-          <w:rFonts w:ascii="Courier" w:hAnsi="Courier" w:cs="Courier"/>
-          <w:kern w:val="0"/>
-          <w:sz w:val="22"/>
-        </w:rPr>
-        <w:t>Clocking Sharing Interface</w:t>
+        <w:t xml:space="preserve"> Clocking Sharing Interface</w:t>
       </w:r>
       <w:r>
         <w:rPr>
@@ -13054,7 +13050,7 @@
         <w:widowControl/>
         <w:jc w:val="left"/>
         <w:rPr>
-          <w:rFonts w:ascii="Courier" w:hAnsi="Courier" w:cs="Courier" w:hint="eastAsia"/>
+          <w:rFonts w:ascii="Courier" w:hAnsi="Courier" w:cs="Courier"/>
           <w:kern w:val="0"/>
           <w:sz w:val="22"/>
         </w:rPr>
@@ -13072,7 +13068,7 @@
       <w:pPr>
         <w:spacing w:line="0" w:lineRule="atLeast"/>
         <w:rPr>
-          <w:rFonts w:ascii="Courier" w:hAnsi="Courier" w:cs="Courier" w:hint="eastAsia"/>
+          <w:rFonts w:ascii="Courier" w:hAnsi="Courier" w:cs="Courier"/>
           <w:kern w:val="0"/>
           <w:sz w:val="22"/>
         </w:rPr>
@@ -13287,7 +13283,7 @@
       <w:pPr>
         <w:spacing w:line="0" w:lineRule="atLeast"/>
         <w:rPr>
-          <w:rFonts w:ascii="Courier" w:hAnsi="Courier" w:cs="Courier" w:hint="eastAsia"/>
+          <w:rFonts w:ascii="Courier" w:hAnsi="Courier" w:cs="Courier"/>
           <w:kern w:val="0"/>
           <w:sz w:val="22"/>
         </w:rPr>
@@ -13316,7 +13312,7 @@
         <w:widowControl/>
         <w:jc w:val="left"/>
         <w:rPr>
-          <w:rFonts w:ascii="Courier" w:hAnsi="Courier" w:cs="Courier" w:hint="eastAsia"/>
+          <w:rFonts w:ascii="Courier" w:hAnsi="Courier" w:cs="Courier"/>
           <w:kern w:val="0"/>
           <w:sz w:val="22"/>
         </w:rPr>
@@ -13334,7 +13330,7 @@
       <w:pPr>
         <w:spacing w:line="0" w:lineRule="atLeast"/>
         <w:rPr>
-          <w:rFonts w:ascii="Courier" w:hAnsi="Courier" w:cs="Courier" w:hint="eastAsia"/>
+          <w:rFonts w:ascii="Courier" w:hAnsi="Courier" w:cs="Courier"/>
           <w:kern w:val="0"/>
           <w:sz w:val="22"/>
         </w:rPr>
@@ -13694,6 +13690,9 @@
         </w:rPr>
       </w:pPr>
       <w:r>
+        <w:rPr>
+          <w:noProof/>
+        </w:rPr>
         <w:drawing>
           <wp:inline distT="0" distB="0" distL="0" distR="0" wp14:anchorId="543FC185" wp14:editId="2CEFF4AB">
             <wp:extent cx="1742857" cy="390476"/>
@@ -13756,14 +13755,12 @@
         </w:rPr>
         <w:t>简单的控制模块，做的就是</w:t>
       </w:r>
-      <w:bookmarkStart w:id="8" w:name="_GoBack"/>
-      <w:bookmarkEnd w:id="8"/>
     </w:p>
     <w:p>
       <w:pPr>
         <w:spacing w:line="0" w:lineRule="atLeast"/>
         <w:rPr>
-          <w:rFonts w:ascii="Courier" w:hAnsi="Courier" w:cs="Courier" w:hint="eastAsia"/>
+          <w:rFonts w:ascii="Courier" w:hAnsi="Courier" w:cs="Courier"/>
           <w:kern w:val="0"/>
           <w:sz w:val="22"/>
         </w:rPr>
@@ -13776,6 +13773,2736 @@
         </w:rPr>
         <w:t>Turn-off OK if requested and no transaction is pending</w:t>
       </w:r>
+    </w:p>
+    <w:p>
+      <w:pPr>
+        <w:spacing w:line="0" w:lineRule="atLeast"/>
+        <w:rPr>
+          <w:rFonts w:ascii="Courier" w:hAnsi="Courier" w:cs="Courier"/>
+          <w:kern w:val="0"/>
+          <w:sz w:val="22"/>
+        </w:rPr>
+      </w:pPr>
+    </w:p>
+    <w:p>
+      <w:pPr>
+        <w:spacing w:line="0" w:lineRule="atLeast"/>
+        <w:rPr>
+          <w:rFonts w:ascii="Courier" w:hAnsi="Courier" w:cs="Courier"/>
+          <w:kern w:val="0"/>
+          <w:sz w:val="22"/>
+        </w:rPr>
+      </w:pPr>
+      <w:r>
+        <w:rPr>
+          <w:rFonts w:ascii="Courier" w:hAnsi="Courier" w:cs="Courier" w:hint="eastAsia"/>
+          <w:kern w:val="0"/>
+          <w:sz w:val="22"/>
+        </w:rPr>
+        <w:t>PIO</w:t>
+      </w:r>
+      <w:r>
+        <w:rPr>
+          <w:rFonts w:ascii="Courier" w:hAnsi="Courier" w:cs="Courier"/>
+          <w:kern w:val="0"/>
+          <w:sz w:val="22"/>
+        </w:rPr>
+        <w:t>_RX</w:t>
+      </w:r>
+      <w:r>
+        <w:rPr>
+          <w:rFonts w:ascii="Courier" w:hAnsi="Courier" w:cs="Courier"/>
+          <w:kern w:val="0"/>
+          <w:sz w:val="22"/>
+        </w:rPr>
+        <w:t xml:space="preserve">  PIO_TX  PIO_MEM</w:t>
+      </w:r>
+      <w:r>
+        <w:rPr>
+          <w:rFonts w:ascii="Courier" w:hAnsi="Courier" w:cs="Courier"/>
+          <w:kern w:val="0"/>
+          <w:sz w:val="22"/>
+        </w:rPr>
+        <w:t>_ACCESS</w:t>
+      </w:r>
+    </w:p>
+    <w:p>
+      <w:pPr>
+        <w:spacing w:line="0" w:lineRule="atLeast"/>
+        <w:rPr>
+          <w:rFonts w:ascii="Courier" w:hAnsi="Courier" w:cs="Courier" w:hint="eastAsia"/>
+          <w:kern w:val="0"/>
+          <w:sz w:val="22"/>
+        </w:rPr>
+      </w:pPr>
+    </w:p>
+    <w:p>
+      <w:pPr>
+        <w:spacing w:line="0" w:lineRule="atLeast"/>
+        <w:rPr>
+          <w:rFonts w:ascii="Courier" w:hAnsi="Courier" w:cs="Courier"/>
+          <w:kern w:val="0"/>
+          <w:sz w:val="22"/>
+        </w:rPr>
+      </w:pPr>
+      <w:r>
+        <w:rPr>
+          <w:noProof/>
+        </w:rPr>
+        <w:drawing>
+          <wp:inline distT="0" distB="0" distL="0" distR="0" wp14:anchorId="7024324B" wp14:editId="37AA5085">
+            <wp:extent cx="2504762" cy="3971429"/>
+            <wp:effectExtent l="0" t="0" r="0" b="0"/>
+            <wp:docPr id="11" name="图片 11"/>
+            <wp:cNvGraphicFramePr>
+              <a:graphicFrameLocks xmlns:a="http://schemas.openxmlformats.org/drawingml/2006/main" noChangeAspect="1"/>
+            </wp:cNvGraphicFramePr>
+            <a:graphic xmlns:a="http://schemas.openxmlformats.org/drawingml/2006/main">
+              <a:graphicData uri="http://schemas.openxmlformats.org/drawingml/2006/picture">
+                <pic:pic xmlns:pic="http://schemas.openxmlformats.org/drawingml/2006/picture">
+                  <pic:nvPicPr>
+                    <pic:cNvPr id="1" name=""/>
+                    <pic:cNvPicPr/>
+                  </pic:nvPicPr>
+                  <pic:blipFill>
+                    <a:blip r:embed="rId19"/>
+                    <a:stretch>
+                      <a:fillRect/>
+                    </a:stretch>
+                  </pic:blipFill>
+                  <pic:spPr>
+                    <a:xfrm>
+                      <a:off x="0" y="0"/>
+                      <a:ext cx="2504762" cy="3971429"/>
+                    </a:xfrm>
+                    <a:prstGeom prst="rect">
+                      <a:avLst/>
+                    </a:prstGeom>
+                  </pic:spPr>
+                </pic:pic>
+              </a:graphicData>
+            </a:graphic>
+          </wp:inline>
+        </w:drawing>
+      </w:r>
+    </w:p>
+    <w:p>
+      <w:pPr>
+        <w:spacing w:line="0" w:lineRule="atLeast"/>
+        <w:rPr>
+          <w:rFonts w:ascii="Courier" w:hAnsi="Courier" w:cs="Courier"/>
+          <w:kern w:val="0"/>
+          <w:sz w:val="22"/>
+        </w:rPr>
+      </w:pPr>
+      <w:r>
+        <w:rPr>
+          <w:rFonts w:ascii="Courier" w:hAnsi="Courier" w:cs="Courier"/>
+          <w:kern w:val="0"/>
+          <w:sz w:val="22"/>
+        </w:rPr>
+        <w:t>M</w:t>
+      </w:r>
+      <w:r>
+        <w:rPr>
+          <w:rFonts w:ascii="Courier" w:hAnsi="Courier" w:cs="Courier" w:hint="eastAsia"/>
+          <w:kern w:val="0"/>
+          <w:sz w:val="22"/>
+        </w:rPr>
+        <w:t>emory</w:t>
+      </w:r>
+      <w:r>
+        <w:rPr>
+          <w:rFonts w:ascii="Courier" w:hAnsi="Courier" w:cs="Courier" w:hint="eastAsia"/>
+          <w:kern w:val="0"/>
+          <w:sz w:val="22"/>
+        </w:rPr>
+        <w:t>读写</w:t>
+      </w:r>
+    </w:p>
+    <w:p>
+      <w:pPr>
+        <w:spacing w:line="0" w:lineRule="atLeast"/>
+        <w:rPr>
+          <w:rFonts w:ascii="Courier" w:hAnsi="Courier" w:cs="Courier"/>
+          <w:kern w:val="0"/>
+          <w:sz w:val="22"/>
+        </w:rPr>
+      </w:pPr>
+    </w:p>
+    <w:p>
+      <w:pPr>
+        <w:spacing w:line="0" w:lineRule="atLeast"/>
+        <w:rPr>
+          <w:rFonts w:ascii="Courier" w:hAnsi="Courier" w:cs="Courier"/>
+          <w:kern w:val="0"/>
+          <w:sz w:val="22"/>
+        </w:rPr>
+      </w:pPr>
+      <w:r>
+        <w:rPr>
+          <w:rFonts w:ascii="Courier" w:hAnsi="Courier" w:cs="Courier" w:hint="eastAsia"/>
+          <w:kern w:val="0"/>
+          <w:sz w:val="22"/>
+        </w:rPr>
+        <w:t>RX</w:t>
+      </w:r>
+      <w:r>
+        <w:rPr>
+          <w:rFonts w:ascii="Courier" w:hAnsi="Courier" w:cs="Courier" w:hint="eastAsia"/>
+          <w:kern w:val="0"/>
+          <w:sz w:val="22"/>
+        </w:rPr>
+        <w:t>引擎</w:t>
+      </w:r>
+    </w:p>
+    <w:p>
+      <w:pPr>
+        <w:spacing w:line="0" w:lineRule="atLeast"/>
+        <w:rPr>
+          <w:rFonts w:ascii="Courier" w:hAnsi="Courier" w:cs="Courier"/>
+          <w:kern w:val="0"/>
+          <w:sz w:val="22"/>
+        </w:rPr>
+      </w:pPr>
+      <w:r>
+        <w:rPr>
+          <w:noProof/>
+        </w:rPr>
+        <w:drawing>
+          <wp:inline distT="0" distB="0" distL="0" distR="0" wp14:anchorId="6F3A076F" wp14:editId="203C2EBA">
+            <wp:extent cx="2809524" cy="2276190"/>
+            <wp:effectExtent l="0" t="0" r="0" b="0"/>
+            <wp:docPr id="12" name="图片 12"/>
+            <wp:cNvGraphicFramePr>
+              <a:graphicFrameLocks xmlns:a="http://schemas.openxmlformats.org/drawingml/2006/main" noChangeAspect="1"/>
+            </wp:cNvGraphicFramePr>
+            <a:graphic xmlns:a="http://schemas.openxmlformats.org/drawingml/2006/main">
+              <a:graphicData uri="http://schemas.openxmlformats.org/drawingml/2006/picture">
+                <pic:pic xmlns:pic="http://schemas.openxmlformats.org/drawingml/2006/picture">
+                  <pic:nvPicPr>
+                    <pic:cNvPr id="1" name=""/>
+                    <pic:cNvPicPr/>
+                  </pic:nvPicPr>
+                  <pic:blipFill>
+                    <a:blip r:embed="rId20"/>
+                    <a:stretch>
+                      <a:fillRect/>
+                    </a:stretch>
+                  </pic:blipFill>
+                  <pic:spPr>
+                    <a:xfrm>
+                      <a:off x="0" y="0"/>
+                      <a:ext cx="2809524" cy="2276190"/>
+                    </a:xfrm>
+                    <a:prstGeom prst="rect">
+                      <a:avLst/>
+                    </a:prstGeom>
+                  </pic:spPr>
+                </pic:pic>
+              </a:graphicData>
+            </a:graphic>
+          </wp:inline>
+        </w:drawing>
+      </w:r>
+    </w:p>
+    <w:p>
+      <w:pPr>
+        <w:spacing w:line="0" w:lineRule="atLeast"/>
+        <w:rPr>
+          <w:rFonts w:ascii="Courier" w:hAnsi="Courier" w:cs="Courier"/>
+          <w:kern w:val="0"/>
+          <w:sz w:val="22"/>
+        </w:rPr>
+      </w:pPr>
+      <w:r>
+        <w:rPr>
+          <w:rFonts w:ascii="Courier" w:hAnsi="Courier" w:cs="Courier" w:hint="eastAsia"/>
+          <w:kern w:val="0"/>
+          <w:sz w:val="22"/>
+        </w:rPr>
+        <w:t>时钟，复位，以及从核心读取数据</w:t>
+      </w:r>
+    </w:p>
+    <w:p>
+      <w:pPr>
+        <w:spacing w:line="0" w:lineRule="atLeast"/>
+        <w:rPr>
+          <w:rFonts w:ascii="Courier" w:hAnsi="Courier" w:cs="Courier"/>
+          <w:kern w:val="0"/>
+          <w:sz w:val="22"/>
+        </w:rPr>
+      </w:pPr>
+      <w:r>
+        <w:rPr>
+          <w:noProof/>
+        </w:rPr>
+        <w:lastRenderedPageBreak/>
+        <w:drawing>
+          <wp:inline distT="0" distB="0" distL="0" distR="0" wp14:anchorId="764354BF" wp14:editId="10172611">
+            <wp:extent cx="3133333" cy="771429"/>
+            <wp:effectExtent l="0" t="0" r="0" b="0"/>
+            <wp:docPr id="13" name="图片 13"/>
+            <wp:cNvGraphicFramePr>
+              <a:graphicFrameLocks xmlns:a="http://schemas.openxmlformats.org/drawingml/2006/main" noChangeAspect="1"/>
+            </wp:cNvGraphicFramePr>
+            <a:graphic xmlns:a="http://schemas.openxmlformats.org/drawingml/2006/main">
+              <a:graphicData uri="http://schemas.openxmlformats.org/drawingml/2006/picture">
+                <pic:pic xmlns:pic="http://schemas.openxmlformats.org/drawingml/2006/picture">
+                  <pic:nvPicPr>
+                    <pic:cNvPr id="1" name=""/>
+                    <pic:cNvPicPr/>
+                  </pic:nvPicPr>
+                  <pic:blipFill>
+                    <a:blip r:embed="rId21"/>
+                    <a:stretch>
+                      <a:fillRect/>
+                    </a:stretch>
+                  </pic:blipFill>
+                  <pic:spPr>
+                    <a:xfrm>
+                      <a:off x="0" y="0"/>
+                      <a:ext cx="3133333" cy="771429"/>
+                    </a:xfrm>
+                    <a:prstGeom prst="rect">
+                      <a:avLst/>
+                    </a:prstGeom>
+                  </pic:spPr>
+                </pic:pic>
+              </a:graphicData>
+            </a:graphic>
+          </wp:inline>
+        </w:drawing>
+      </w:r>
+    </w:p>
+    <w:p>
+      <w:pPr>
+        <w:spacing w:line="0" w:lineRule="atLeast"/>
+        <w:rPr>
+          <w:rFonts w:ascii="Courier" w:hAnsi="Courier" w:cs="Courier"/>
+          <w:kern w:val="0"/>
+          <w:sz w:val="22"/>
+        </w:rPr>
+      </w:pPr>
+      <w:r>
+        <w:rPr>
+          <w:rFonts w:ascii="Courier" w:hAnsi="Courier" w:cs="Courier" w:hint="eastAsia"/>
+          <w:kern w:val="0"/>
+          <w:sz w:val="22"/>
+        </w:rPr>
+        <w:t>和</w:t>
+      </w:r>
+      <w:r>
+        <w:rPr>
+          <w:rFonts w:ascii="Courier" w:hAnsi="Courier" w:cs="Courier" w:hint="eastAsia"/>
+          <w:kern w:val="0"/>
+          <w:sz w:val="22"/>
+        </w:rPr>
+        <w:t>TX</w:t>
+      </w:r>
+      <w:r>
+        <w:rPr>
+          <w:rFonts w:ascii="Courier" w:hAnsi="Courier" w:cs="Courier" w:hint="eastAsia"/>
+          <w:kern w:val="0"/>
+          <w:sz w:val="22"/>
+        </w:rPr>
+        <w:t>的握手信号</w:t>
+      </w:r>
+    </w:p>
+    <w:p>
+      <w:pPr>
+        <w:spacing w:line="0" w:lineRule="atLeast"/>
+        <w:rPr>
+          <w:rFonts w:ascii="Courier" w:hAnsi="Courier" w:cs="Courier"/>
+          <w:kern w:val="0"/>
+          <w:sz w:val="22"/>
+        </w:rPr>
+      </w:pPr>
+      <w:r>
+        <w:rPr>
+          <w:rFonts w:ascii="Courier" w:hAnsi="Courier" w:cs="Courier"/>
+          <w:noProof/>
+          <w:kern w:val="0"/>
+          <w:sz w:val="22"/>
+        </w:rPr>
+        <w:drawing>
+          <wp:inline distT="0" distB="0" distL="0" distR="0" wp14:anchorId="38F2C7D8" wp14:editId="6457AF55">
+            <wp:extent cx="5274310" cy="1602105"/>
+            <wp:effectExtent l="0" t="0" r="2540" b="0"/>
+            <wp:docPr id="15" name="图片 15"/>
+            <wp:cNvGraphicFramePr>
+              <a:graphicFrameLocks xmlns:a="http://schemas.openxmlformats.org/drawingml/2006/main" noChangeAspect="1"/>
+            </wp:cNvGraphicFramePr>
+            <a:graphic xmlns:a="http://schemas.openxmlformats.org/drawingml/2006/main">
+              <a:graphicData uri="http://schemas.openxmlformats.org/drawingml/2006/picture">
+                <pic:pic xmlns:pic="http://schemas.openxmlformats.org/drawingml/2006/picture">
+                  <pic:nvPicPr>
+                    <pic:cNvPr id="0" name="Picture 2"/>
+                    <pic:cNvPicPr>
+                      <a:picLocks noChangeAspect="1" noChangeArrowheads="1"/>
+                    </pic:cNvPicPr>
+                  </pic:nvPicPr>
+                  <pic:blipFill>
+                    <a:blip r:embed="rId22">
+                      <a:extLst>
+                        <a:ext uri="{28A0092B-C50C-407E-A947-70E740481C1C}">
+                          <a14:useLocalDpi xmlns:a14="http://schemas.microsoft.com/office/drawing/2010/main" val="0"/>
+                        </a:ext>
+                      </a:extLst>
+                    </a:blip>
+                    <a:srcRect/>
+                    <a:stretch>
+                      <a:fillRect/>
+                    </a:stretch>
+                  </pic:blipFill>
+                  <pic:spPr bwMode="auto">
+                    <a:xfrm>
+                      <a:off x="0" y="0"/>
+                      <a:ext cx="5274310" cy="1602105"/>
+                    </a:xfrm>
+                    <a:prstGeom prst="rect">
+                      <a:avLst/>
+                    </a:prstGeom>
+                    <a:noFill/>
+                    <a:ln>
+                      <a:noFill/>
+                    </a:ln>
+                  </pic:spPr>
+                </pic:pic>
+              </a:graphicData>
+            </a:graphic>
+          </wp:inline>
+        </w:drawing>
+      </w:r>
+    </w:p>
+    <w:p>
+      <w:pPr>
+        <w:spacing w:line="0" w:lineRule="atLeast"/>
+        <w:rPr>
+          <w:rFonts w:ascii="Courier" w:hAnsi="Courier" w:cs="Courier"/>
+          <w:kern w:val="0"/>
+          <w:sz w:val="22"/>
+        </w:rPr>
+      </w:pPr>
+      <w:r>
+        <w:rPr>
+          <w:rFonts w:ascii="Courier" w:hAnsi="Courier" w:cs="Courier" w:hint="eastAsia"/>
+          <w:kern w:val="0"/>
+          <w:sz w:val="22"/>
+        </w:rPr>
+        <w:t>TLP</w:t>
+      </w:r>
+      <w:r>
+        <w:rPr>
+          <w:rFonts w:ascii="Courier" w:hAnsi="Courier" w:cs="Courier" w:hint="eastAsia"/>
+          <w:kern w:val="0"/>
+          <w:sz w:val="22"/>
+        </w:rPr>
+        <w:t>包相关</w:t>
+      </w:r>
+    </w:p>
+    <w:p>
+      <w:pPr>
+        <w:spacing w:line="0" w:lineRule="atLeast"/>
+        <w:rPr>
+          <w:rFonts w:ascii="Courier" w:hAnsi="Courier" w:cs="Courier"/>
+          <w:kern w:val="0"/>
+          <w:sz w:val="22"/>
+        </w:rPr>
+      </w:pPr>
+      <w:r>
+        <w:rPr>
+          <w:noProof/>
+        </w:rPr>
+        <w:drawing>
+          <wp:inline distT="0" distB="0" distL="0" distR="0" wp14:anchorId="100F9DF4" wp14:editId="422B45EC">
+            <wp:extent cx="3419048" cy="1209524"/>
+            <wp:effectExtent l="0" t="0" r="0" b="0"/>
+            <wp:docPr id="16" name="图片 16"/>
+            <wp:cNvGraphicFramePr>
+              <a:graphicFrameLocks xmlns:a="http://schemas.openxmlformats.org/drawingml/2006/main" noChangeAspect="1"/>
+            </wp:cNvGraphicFramePr>
+            <a:graphic xmlns:a="http://schemas.openxmlformats.org/drawingml/2006/main">
+              <a:graphicData uri="http://schemas.openxmlformats.org/drawingml/2006/picture">
+                <pic:pic xmlns:pic="http://schemas.openxmlformats.org/drawingml/2006/picture">
+                  <pic:nvPicPr>
+                    <pic:cNvPr id="1" name=""/>
+                    <pic:cNvPicPr/>
+                  </pic:nvPicPr>
+                  <pic:blipFill>
+                    <a:blip r:embed="rId23"/>
+                    <a:stretch>
+                      <a:fillRect/>
+                    </a:stretch>
+                  </pic:blipFill>
+                  <pic:spPr>
+                    <a:xfrm>
+                      <a:off x="0" y="0"/>
+                      <a:ext cx="3419048" cy="1209524"/>
+                    </a:xfrm>
+                    <a:prstGeom prst="rect">
+                      <a:avLst/>
+                    </a:prstGeom>
+                  </pic:spPr>
+                </pic:pic>
+              </a:graphicData>
+            </a:graphic>
+          </wp:inline>
+        </w:drawing>
+      </w:r>
+    </w:p>
+    <w:p>
+      <w:pPr>
+        <w:spacing w:line="0" w:lineRule="atLeast"/>
+        <w:rPr>
+          <w:rFonts w:ascii="Courier" w:hAnsi="Courier" w:cs="Courier"/>
+          <w:kern w:val="0"/>
+          <w:sz w:val="22"/>
+        </w:rPr>
+      </w:pPr>
+      <w:r>
+        <w:rPr>
+          <w:rFonts w:ascii="Courier" w:hAnsi="Courier" w:cs="Courier" w:hint="eastAsia"/>
+          <w:kern w:val="0"/>
+          <w:sz w:val="22"/>
+        </w:rPr>
+        <w:t>内存写</w:t>
+      </w:r>
+      <w:r>
+        <w:rPr>
+          <w:rFonts w:ascii="Courier" w:hAnsi="Courier" w:cs="Courier" w:hint="eastAsia"/>
+          <w:kern w:val="0"/>
+          <w:sz w:val="22"/>
+        </w:rPr>
+        <w:t>端口</w:t>
+      </w:r>
+    </w:p>
+    <w:p>
+      <w:pPr>
+        <w:spacing w:line="0" w:lineRule="atLeast"/>
+        <w:rPr>
+          <w:rFonts w:ascii="Courier" w:hAnsi="Courier" w:cs="Courier"/>
+          <w:kern w:val="0"/>
+          <w:sz w:val="22"/>
+        </w:rPr>
+      </w:pPr>
+    </w:p>
+    <w:p>
+      <w:pPr>
+        <w:spacing w:line="0" w:lineRule="atLeast"/>
+        <w:rPr>
+          <w:rFonts w:ascii="Courier" w:hAnsi="Courier" w:cs="Courier"/>
+          <w:kern w:val="0"/>
+          <w:sz w:val="22"/>
+        </w:rPr>
+      </w:pPr>
+      <w:r>
+        <w:rPr>
+          <w:rFonts w:ascii="Courier" w:hAnsi="Courier" w:cs="Courier" w:hint="eastAsia"/>
+          <w:kern w:val="0"/>
+          <w:sz w:val="22"/>
+        </w:rPr>
+        <w:t>以</w:t>
+      </w:r>
+      <w:r>
+        <w:rPr>
+          <w:rFonts w:ascii="Courier" w:hAnsi="Courier" w:cs="Courier" w:hint="eastAsia"/>
+          <w:kern w:val="0"/>
+          <w:sz w:val="22"/>
+        </w:rPr>
+        <w:t>6</w:t>
+      </w:r>
+      <w:r>
+        <w:rPr>
+          <w:rFonts w:ascii="Courier" w:hAnsi="Courier" w:cs="Courier"/>
+          <w:kern w:val="0"/>
+          <w:sz w:val="22"/>
+        </w:rPr>
+        <w:t>4</w:t>
+      </w:r>
+      <w:r>
+        <w:rPr>
+          <w:rFonts w:ascii="Courier" w:hAnsi="Courier" w:cs="Courier" w:hint="eastAsia"/>
+          <w:kern w:val="0"/>
+          <w:sz w:val="22"/>
+        </w:rPr>
+        <w:t>位分析</w:t>
+      </w:r>
+    </w:p>
+    <w:p>
+      <w:pPr>
+        <w:spacing w:line="0" w:lineRule="atLeast"/>
+        <w:rPr>
+          <w:rFonts w:ascii="Courier" w:hAnsi="Courier" w:cs="Courier"/>
+          <w:kern w:val="0"/>
+          <w:sz w:val="22"/>
+        </w:rPr>
+      </w:pPr>
+      <w:r>
+        <w:rPr>
+          <w:noProof/>
+        </w:rPr>
+        <w:drawing>
+          <wp:inline distT="0" distB="0" distL="0" distR="0" wp14:anchorId="488A33CA" wp14:editId="78F1B2CE">
+            <wp:extent cx="2180952" cy="961905"/>
+            <wp:effectExtent l="0" t="0" r="0" b="0"/>
+            <wp:docPr id="17" name="图片 17"/>
+            <wp:cNvGraphicFramePr>
+              <a:graphicFrameLocks xmlns:a="http://schemas.openxmlformats.org/drawingml/2006/main" noChangeAspect="1"/>
+            </wp:cNvGraphicFramePr>
+            <a:graphic xmlns:a="http://schemas.openxmlformats.org/drawingml/2006/main">
+              <a:graphicData uri="http://schemas.openxmlformats.org/drawingml/2006/picture">
+                <pic:pic xmlns:pic="http://schemas.openxmlformats.org/drawingml/2006/picture">
+                  <pic:nvPicPr>
+                    <pic:cNvPr id="1" name=""/>
+                    <pic:cNvPicPr/>
+                  </pic:nvPicPr>
+                  <pic:blipFill>
+                    <a:blip r:embed="rId24"/>
+                    <a:stretch>
+                      <a:fillRect/>
+                    </a:stretch>
+                  </pic:blipFill>
+                  <pic:spPr>
+                    <a:xfrm>
+                      <a:off x="0" y="0"/>
+                      <a:ext cx="2180952" cy="961905"/>
+                    </a:xfrm>
+                    <a:prstGeom prst="rect">
+                      <a:avLst/>
+                    </a:prstGeom>
+                  </pic:spPr>
+                </pic:pic>
+              </a:graphicData>
+            </a:graphic>
+          </wp:inline>
+        </w:drawing>
+      </w:r>
+    </w:p>
+    <w:p>
+      <w:pPr>
+        <w:spacing w:line="0" w:lineRule="atLeast"/>
+        <w:rPr>
+          <w:rFonts w:ascii="Courier" w:hAnsi="Courier" w:cs="Courier"/>
+          <w:kern w:val="0"/>
+          <w:sz w:val="22"/>
+        </w:rPr>
+      </w:pPr>
+      <w:r>
+        <w:rPr>
+          <w:rFonts w:ascii="Courier" w:hAnsi="Courier" w:cs="Courier" w:hint="eastAsia"/>
+          <w:kern w:val="0"/>
+          <w:sz w:val="22"/>
+        </w:rPr>
+        <w:t>这个状态</w:t>
+      </w:r>
+      <w:r>
+        <w:rPr>
+          <w:rFonts w:ascii="Courier" w:hAnsi="Courier" w:cs="Courier" w:hint="eastAsia"/>
+          <w:kern w:val="0"/>
+          <w:sz w:val="22"/>
+        </w:rPr>
+        <w:t>是</w:t>
+      </w:r>
+      <w:r>
+        <w:rPr>
+          <w:rFonts w:ascii="Courier" w:hAnsi="Courier" w:cs="Courier" w:hint="eastAsia"/>
+          <w:kern w:val="0"/>
+          <w:sz w:val="22"/>
+        </w:rPr>
+        <w:t>reset</w:t>
+      </w:r>
+      <w:r>
+        <w:rPr>
+          <w:rFonts w:ascii="Courier" w:hAnsi="Courier" w:cs="Courier" w:hint="eastAsia"/>
+          <w:kern w:val="0"/>
+          <w:sz w:val="22"/>
+        </w:rPr>
+        <w:t>之后的状态，等待</w:t>
+      </w:r>
+      <w:r>
+        <w:rPr>
+          <w:rFonts w:ascii="Courier" w:hAnsi="Courier" w:cs="Courier" w:hint="eastAsia"/>
+          <w:kern w:val="0"/>
+          <w:sz w:val="22"/>
+        </w:rPr>
+        <w:t>sop</w:t>
+      </w:r>
+      <w:r>
+        <w:rPr>
+          <w:rFonts w:ascii="Courier" w:hAnsi="Courier" w:cs="Courier" w:hint="eastAsia"/>
+          <w:kern w:val="0"/>
+          <w:sz w:val="22"/>
+        </w:rPr>
+        <w:t>信号</w:t>
+      </w:r>
+    </w:p>
+    <w:p>
+      <w:pPr>
+        <w:spacing w:line="0" w:lineRule="atLeast"/>
+        <w:rPr>
+          <w:rFonts w:ascii="Courier" w:hAnsi="Courier" w:cs="Courier"/>
+          <w:kern w:val="0"/>
+          <w:sz w:val="22"/>
+        </w:rPr>
+      </w:pPr>
+      <w:r>
+        <w:rPr>
+          <w:noProof/>
+        </w:rPr>
+        <w:drawing>
+          <wp:inline distT="0" distB="0" distL="0" distR="0" wp14:anchorId="77D43801" wp14:editId="735F6D6F">
+            <wp:extent cx="4019048" cy="2171429"/>
+            <wp:effectExtent l="0" t="0" r="0" b="0"/>
+            <wp:docPr id="18" name="图片 18"/>
+            <wp:cNvGraphicFramePr>
+              <a:graphicFrameLocks xmlns:a="http://schemas.openxmlformats.org/drawingml/2006/main" noChangeAspect="1"/>
+            </wp:cNvGraphicFramePr>
+            <a:graphic xmlns:a="http://schemas.openxmlformats.org/drawingml/2006/main">
+              <a:graphicData uri="http://schemas.openxmlformats.org/drawingml/2006/picture">
+                <pic:pic xmlns:pic="http://schemas.openxmlformats.org/drawingml/2006/picture">
+                  <pic:nvPicPr>
+                    <pic:cNvPr id="1" name=""/>
+                    <pic:cNvPicPr/>
+                  </pic:nvPicPr>
+                  <pic:blipFill>
+                    <a:blip r:embed="rId25"/>
+                    <a:stretch>
+                      <a:fillRect/>
+                    </a:stretch>
+                  </pic:blipFill>
+                  <pic:spPr>
+                    <a:xfrm>
+                      <a:off x="0" y="0"/>
+                      <a:ext cx="4019048" cy="2171429"/>
+                    </a:xfrm>
+                    <a:prstGeom prst="rect">
+                      <a:avLst/>
+                    </a:prstGeom>
+                  </pic:spPr>
+                </pic:pic>
+              </a:graphicData>
+            </a:graphic>
+          </wp:inline>
+        </w:drawing>
+      </w:r>
+    </w:p>
+    <w:p>
+      <w:pPr>
+        <w:spacing w:line="0" w:lineRule="atLeast"/>
+        <w:rPr>
+          <w:rFonts w:ascii="Courier" w:hAnsi="Courier" w:cs="Courier"/>
+          <w:kern w:val="0"/>
+          <w:sz w:val="22"/>
+        </w:rPr>
+      </w:pPr>
+      <w:r>
+        <w:rPr>
+          <w:rFonts w:ascii="Courier" w:hAnsi="Courier" w:cs="Courier" w:hint="eastAsia"/>
+          <w:kern w:val="0"/>
+          <w:sz w:val="22"/>
+        </w:rPr>
+        <w:t>sop</w:t>
+      </w:r>
+      <w:r>
+        <w:rPr>
+          <w:rFonts w:ascii="Courier" w:hAnsi="Courier" w:cs="Courier" w:hint="eastAsia"/>
+          <w:kern w:val="0"/>
+          <w:sz w:val="22"/>
+        </w:rPr>
+        <w:t>信号是</w:t>
+      </w:r>
+      <w:r>
+        <w:rPr>
+          <w:rFonts w:ascii="Courier" w:hAnsi="Courier" w:cs="Courier" w:hint="eastAsia"/>
+          <w:kern w:val="0"/>
+          <w:sz w:val="22"/>
+        </w:rPr>
+        <w:t>数据开始传输的标志</w:t>
+      </w:r>
+    </w:p>
+    <w:p>
+      <w:pPr>
+        <w:spacing w:line="0" w:lineRule="atLeast"/>
+        <w:rPr>
+          <w:rFonts w:ascii="Courier" w:hAnsi="Courier" w:cs="Courier"/>
+          <w:kern w:val="0"/>
+          <w:sz w:val="22"/>
+        </w:rPr>
+      </w:pPr>
+      <w:r>
+        <w:rPr>
+          <w:noProof/>
+        </w:rPr>
+        <w:drawing>
+          <wp:inline distT="0" distB="0" distL="0" distR="0" wp14:anchorId="105B7375" wp14:editId="1F691244">
+            <wp:extent cx="2009524" cy="838095"/>
+            <wp:effectExtent l="0" t="0" r="0" b="635"/>
+            <wp:docPr id="19" name="图片 19"/>
+            <wp:cNvGraphicFramePr>
+              <a:graphicFrameLocks xmlns:a="http://schemas.openxmlformats.org/drawingml/2006/main" noChangeAspect="1"/>
+            </wp:cNvGraphicFramePr>
+            <a:graphic xmlns:a="http://schemas.openxmlformats.org/drawingml/2006/main">
+              <a:graphicData uri="http://schemas.openxmlformats.org/drawingml/2006/picture">
+                <pic:pic xmlns:pic="http://schemas.openxmlformats.org/drawingml/2006/picture">
+                  <pic:nvPicPr>
+                    <pic:cNvPr id="1" name=""/>
+                    <pic:cNvPicPr/>
+                  </pic:nvPicPr>
+                  <pic:blipFill>
+                    <a:blip r:embed="rId26"/>
+                    <a:stretch>
+                      <a:fillRect/>
+                    </a:stretch>
+                  </pic:blipFill>
+                  <pic:spPr>
+                    <a:xfrm>
+                      <a:off x="0" y="0"/>
+                      <a:ext cx="2009524" cy="838095"/>
+                    </a:xfrm>
+                    <a:prstGeom prst="rect">
+                      <a:avLst/>
+                    </a:prstGeom>
+                  </pic:spPr>
+                </pic:pic>
+              </a:graphicData>
+            </a:graphic>
+          </wp:inline>
+        </w:drawing>
+      </w:r>
+    </w:p>
+    <w:p>
+      <w:pPr>
+        <w:spacing w:line="0" w:lineRule="atLeast"/>
+        <w:rPr>
+          <w:rFonts w:ascii="Courier" w:hAnsi="Courier" w:cs="Courier"/>
+          <w:kern w:val="0"/>
+          <w:sz w:val="22"/>
+        </w:rPr>
+      </w:pPr>
+      <w:proofErr w:type="spellStart"/>
+      <w:r>
+        <w:rPr>
+          <w:rFonts w:ascii="Courier" w:hAnsi="Courier" w:cs="Courier" w:hint="eastAsia"/>
+          <w:kern w:val="0"/>
+          <w:sz w:val="22"/>
+        </w:rPr>
+        <w:lastRenderedPageBreak/>
+        <w:t>t</w:t>
+      </w:r>
+      <w:r>
+        <w:rPr>
+          <w:rFonts w:ascii="Courier" w:hAnsi="Courier" w:cs="Courier"/>
+          <w:kern w:val="0"/>
+          <w:sz w:val="22"/>
+        </w:rPr>
+        <w:t>data</w:t>
+      </w:r>
+      <w:proofErr w:type="spellEnd"/>
+      <w:r>
+        <w:rPr>
+          <w:rFonts w:ascii="Courier" w:hAnsi="Courier" w:cs="Courier"/>
+          <w:kern w:val="0"/>
+          <w:sz w:val="22"/>
+        </w:rPr>
+        <w:t>[30:24]</w:t>
+      </w:r>
+      <w:r>
+        <w:rPr>
+          <w:rFonts w:ascii="Courier" w:hAnsi="Courier" w:cs="Courier" w:hint="eastAsia"/>
+          <w:kern w:val="0"/>
+          <w:sz w:val="22"/>
+        </w:rPr>
+        <w:t>是</w:t>
+      </w:r>
+      <w:r>
+        <w:rPr>
+          <w:rFonts w:ascii="Courier" w:hAnsi="Courier" w:cs="Courier" w:hint="eastAsia"/>
+          <w:kern w:val="0"/>
+          <w:sz w:val="22"/>
+        </w:rPr>
+        <w:t>TLP</w:t>
+      </w:r>
+      <w:r>
+        <w:rPr>
+          <w:rFonts w:ascii="Courier" w:hAnsi="Courier" w:cs="Courier" w:hint="eastAsia"/>
+          <w:kern w:val="0"/>
+          <w:sz w:val="22"/>
+        </w:rPr>
+        <w:t>包的</w:t>
+      </w:r>
+      <w:proofErr w:type="spellStart"/>
+      <w:r>
+        <w:rPr>
+          <w:rFonts w:ascii="Courier" w:hAnsi="Courier" w:cs="Courier" w:hint="eastAsia"/>
+          <w:kern w:val="0"/>
+          <w:sz w:val="22"/>
+        </w:rPr>
+        <w:t>Fmt_</w:t>
+      </w:r>
+      <w:r>
+        <w:rPr>
+          <w:rFonts w:ascii="Courier" w:hAnsi="Courier" w:cs="Courier"/>
+          <w:kern w:val="0"/>
+          <w:sz w:val="22"/>
+        </w:rPr>
+        <w:t>Type</w:t>
+      </w:r>
+      <w:proofErr w:type="spellEnd"/>
+      <w:r>
+        <w:rPr>
+          <w:rFonts w:ascii="Courier" w:hAnsi="Courier" w:cs="Courier" w:hint="eastAsia"/>
+          <w:kern w:val="0"/>
+          <w:sz w:val="22"/>
+        </w:rPr>
+        <w:t>字段</w:t>
+      </w:r>
+    </w:p>
+    <w:p>
+      <w:pPr>
+        <w:spacing w:line="0" w:lineRule="atLeast"/>
+        <w:rPr>
+          <w:rFonts w:ascii="Courier" w:hAnsi="Courier" w:cs="Courier"/>
+          <w:kern w:val="0"/>
+          <w:sz w:val="22"/>
+        </w:rPr>
+      </w:pPr>
+      <w:r>
+        <w:rPr>
+          <w:noProof/>
+        </w:rPr>
+        <w:drawing>
+          <wp:inline distT="0" distB="0" distL="0" distR="0" wp14:anchorId="04804B85" wp14:editId="48DDE942">
+            <wp:extent cx="2990476" cy="1114286"/>
+            <wp:effectExtent l="0" t="0" r="635" b="0"/>
+            <wp:docPr id="20" name="图片 20"/>
+            <wp:cNvGraphicFramePr>
+              <a:graphicFrameLocks xmlns:a="http://schemas.openxmlformats.org/drawingml/2006/main" noChangeAspect="1"/>
+            </wp:cNvGraphicFramePr>
+            <a:graphic xmlns:a="http://schemas.openxmlformats.org/drawingml/2006/main">
+              <a:graphicData uri="http://schemas.openxmlformats.org/drawingml/2006/picture">
+                <pic:pic xmlns:pic="http://schemas.openxmlformats.org/drawingml/2006/picture">
+                  <pic:nvPicPr>
+                    <pic:cNvPr id="1" name=""/>
+                    <pic:cNvPicPr/>
+                  </pic:nvPicPr>
+                  <pic:blipFill>
+                    <a:blip r:embed="rId27"/>
+                    <a:stretch>
+                      <a:fillRect/>
+                    </a:stretch>
+                  </pic:blipFill>
+                  <pic:spPr>
+                    <a:xfrm>
+                      <a:off x="0" y="0"/>
+                      <a:ext cx="2990476" cy="1114286"/>
+                    </a:xfrm>
+                    <a:prstGeom prst="rect">
+                      <a:avLst/>
+                    </a:prstGeom>
+                  </pic:spPr>
+                </pic:pic>
+              </a:graphicData>
+            </a:graphic>
+          </wp:inline>
+        </w:drawing>
+      </w:r>
+    </w:p>
+    <w:p>
+      <w:pPr>
+        <w:spacing w:line="0" w:lineRule="atLeast"/>
+        <w:rPr>
+          <w:rFonts w:ascii="Courier" w:hAnsi="Courier" w:cs="Courier"/>
+          <w:kern w:val="0"/>
+          <w:sz w:val="22"/>
+        </w:rPr>
+      </w:pPr>
+      <w:r>
+        <w:rPr>
+          <w:rFonts w:ascii="Courier" w:hAnsi="Courier" w:cs="Courier" w:hint="eastAsia"/>
+          <w:kern w:val="0"/>
+          <w:sz w:val="22"/>
+        </w:rPr>
+        <w:t>存储器读写</w:t>
+      </w:r>
+      <w:r>
+        <w:rPr>
+          <w:rFonts w:ascii="Courier" w:hAnsi="Courier" w:cs="Courier" w:hint="eastAsia"/>
+          <w:kern w:val="0"/>
+          <w:sz w:val="22"/>
+        </w:rPr>
+        <w:t xml:space="preserve"> </w:t>
+      </w:r>
+      <w:r>
+        <w:rPr>
+          <w:rFonts w:ascii="Courier" w:hAnsi="Courier" w:cs="Courier" w:hint="eastAsia"/>
+          <w:kern w:val="0"/>
+          <w:sz w:val="22"/>
+        </w:rPr>
+        <w:t>带</w:t>
+      </w:r>
+      <w:r>
+        <w:rPr>
+          <w:rFonts w:ascii="Courier" w:hAnsi="Courier" w:cs="Courier" w:hint="eastAsia"/>
+          <w:kern w:val="0"/>
+          <w:sz w:val="22"/>
+        </w:rPr>
+        <w:t>数据（</w:t>
+      </w:r>
+      <w:r>
+        <w:rPr>
+          <w:rFonts w:ascii="Courier" w:hAnsi="Courier" w:cs="Courier" w:hint="eastAsia"/>
+          <w:kern w:val="0"/>
+          <w:sz w:val="22"/>
+        </w:rPr>
+        <w:t>4DW</w:t>
+      </w:r>
+      <w:r>
+        <w:rPr>
+          <w:rFonts w:ascii="Courier" w:hAnsi="Courier" w:cs="Courier" w:hint="eastAsia"/>
+          <w:kern w:val="0"/>
+          <w:sz w:val="22"/>
+        </w:rPr>
+        <w:t>）和无数据</w:t>
+      </w:r>
+      <w:r>
+        <w:rPr>
+          <w:rFonts w:ascii="Courier" w:hAnsi="Courier" w:cs="Courier" w:hint="eastAsia"/>
+          <w:kern w:val="0"/>
+          <w:sz w:val="22"/>
+        </w:rPr>
+        <w:t>(</w:t>
+      </w:r>
+      <w:r>
+        <w:rPr>
+          <w:rFonts w:ascii="Courier" w:hAnsi="Courier" w:cs="Courier"/>
+          <w:kern w:val="0"/>
+          <w:sz w:val="22"/>
+        </w:rPr>
+        <w:t>3DW)</w:t>
+      </w:r>
+    </w:p>
+    <w:p>
+      <w:pPr>
+        <w:spacing w:line="0" w:lineRule="atLeast"/>
+        <w:rPr>
+          <w:rFonts w:ascii="Courier" w:hAnsi="Courier" w:cs="Courier" w:hint="eastAsia"/>
+          <w:kern w:val="0"/>
+          <w:sz w:val="22"/>
+        </w:rPr>
+      </w:pPr>
+      <w:r>
+        <w:rPr>
+          <w:rFonts w:ascii="Courier" w:hAnsi="Courier" w:cs="Courier" w:hint="eastAsia"/>
+          <w:kern w:val="0"/>
+          <w:sz w:val="22"/>
+        </w:rPr>
+        <w:t>对于存储器读的时候</w:t>
+      </w:r>
+      <w:r>
+        <w:rPr>
+          <w:rFonts w:ascii="Courier" w:hAnsi="Courier" w:cs="Courier" w:hint="eastAsia"/>
+          <w:kern w:val="0"/>
+          <w:sz w:val="22"/>
+        </w:rPr>
+        <w:t xml:space="preserve"> 4DW</w:t>
+      </w:r>
+      <w:r>
+        <w:rPr>
+          <w:rFonts w:ascii="Courier" w:hAnsi="Courier" w:cs="Courier" w:hint="eastAsia"/>
+          <w:kern w:val="0"/>
+          <w:sz w:val="22"/>
+        </w:rPr>
+        <w:t>其实是</w:t>
+      </w:r>
+      <w:r>
+        <w:rPr>
+          <w:rFonts w:ascii="Courier" w:hAnsi="Courier" w:cs="Courier" w:hint="eastAsia"/>
+          <w:kern w:val="0"/>
+          <w:sz w:val="22"/>
+        </w:rPr>
+        <w:t>6</w:t>
+      </w:r>
+      <w:r>
+        <w:rPr>
+          <w:rFonts w:ascii="Courier" w:hAnsi="Courier" w:cs="Courier"/>
+          <w:kern w:val="0"/>
+          <w:sz w:val="22"/>
+        </w:rPr>
+        <w:t>4</w:t>
+      </w:r>
+      <w:r>
+        <w:rPr>
+          <w:rFonts w:ascii="Courier" w:hAnsi="Courier" w:cs="Courier" w:hint="eastAsia"/>
+          <w:kern w:val="0"/>
+          <w:sz w:val="22"/>
+        </w:rPr>
+        <w:t>位寻址</w:t>
+      </w:r>
+    </w:p>
+    <w:p>
+      <w:pPr>
+        <w:spacing w:line="0" w:lineRule="atLeast"/>
+        <w:rPr>
+          <w:rFonts w:ascii="Courier" w:hAnsi="Courier" w:cs="Courier"/>
+          <w:kern w:val="0"/>
+          <w:sz w:val="22"/>
+        </w:rPr>
+      </w:pPr>
+      <w:r>
+        <w:rPr>
+          <w:rFonts w:ascii="Courier" w:hAnsi="Courier" w:cs="Courier"/>
+          <w:kern w:val="0"/>
+          <w:sz w:val="22"/>
+        </w:rPr>
+        <w:t>IO</w:t>
+      </w:r>
+      <w:r>
+        <w:rPr>
+          <w:rFonts w:ascii="Courier" w:hAnsi="Courier" w:cs="Courier" w:hint="eastAsia"/>
+          <w:kern w:val="0"/>
+          <w:sz w:val="22"/>
+        </w:rPr>
+        <w:t>读</w:t>
+      </w:r>
+      <w:r>
+        <w:rPr>
+          <w:rFonts w:ascii="Courier" w:hAnsi="Courier" w:cs="Courier" w:hint="eastAsia"/>
+          <w:kern w:val="0"/>
+          <w:sz w:val="22"/>
+        </w:rPr>
+        <w:t xml:space="preserve"> </w:t>
+      </w:r>
+      <w:r>
+        <w:rPr>
+          <w:rFonts w:ascii="Courier" w:hAnsi="Courier" w:cs="Courier" w:hint="eastAsia"/>
+          <w:kern w:val="0"/>
+          <w:sz w:val="22"/>
+        </w:rPr>
+        <w:t>无数据</w:t>
+      </w:r>
+      <w:r>
+        <w:rPr>
+          <w:rFonts w:ascii="Courier" w:hAnsi="Courier" w:cs="Courier" w:hint="eastAsia"/>
+          <w:kern w:val="0"/>
+          <w:sz w:val="22"/>
+        </w:rPr>
+        <w:t>3DW</w:t>
+      </w:r>
+    </w:p>
+    <w:p>
+      <w:pPr>
+        <w:spacing w:line="0" w:lineRule="atLeast"/>
+        <w:rPr>
+          <w:rFonts w:ascii="Courier" w:hAnsi="Courier" w:cs="Courier"/>
+          <w:kern w:val="0"/>
+          <w:sz w:val="22"/>
+        </w:rPr>
+      </w:pPr>
+      <w:r>
+        <w:rPr>
+          <w:rFonts w:ascii="Courier" w:hAnsi="Courier" w:cs="Courier" w:hint="eastAsia"/>
+          <w:kern w:val="0"/>
+          <w:sz w:val="22"/>
+        </w:rPr>
+        <w:t>IO</w:t>
+      </w:r>
+      <w:r>
+        <w:rPr>
+          <w:rFonts w:ascii="Courier" w:hAnsi="Courier" w:cs="Courier" w:hint="eastAsia"/>
+          <w:kern w:val="0"/>
+          <w:sz w:val="22"/>
+        </w:rPr>
+        <w:t>写</w:t>
+      </w:r>
+      <w:r>
+        <w:rPr>
+          <w:rFonts w:ascii="Courier" w:hAnsi="Courier" w:cs="Courier" w:hint="eastAsia"/>
+          <w:kern w:val="0"/>
+          <w:sz w:val="22"/>
+        </w:rPr>
+        <w:t xml:space="preserve"> </w:t>
+      </w:r>
+      <w:r>
+        <w:rPr>
+          <w:rFonts w:ascii="Courier" w:hAnsi="Courier" w:cs="Courier" w:hint="eastAsia"/>
+          <w:kern w:val="0"/>
+          <w:sz w:val="22"/>
+        </w:rPr>
+        <w:t>带</w:t>
+      </w:r>
+      <w:r>
+        <w:rPr>
+          <w:rFonts w:ascii="Courier" w:hAnsi="Courier" w:cs="Courier" w:hint="eastAsia"/>
+          <w:kern w:val="0"/>
+          <w:sz w:val="22"/>
+        </w:rPr>
+        <w:t>数据</w:t>
+      </w:r>
+      <w:r>
+        <w:rPr>
+          <w:rFonts w:ascii="Courier" w:hAnsi="Courier" w:cs="Courier" w:hint="eastAsia"/>
+          <w:kern w:val="0"/>
+          <w:sz w:val="22"/>
+        </w:rPr>
+        <w:t xml:space="preserve"> </w:t>
+      </w:r>
+      <w:r>
+        <w:rPr>
+          <w:rFonts w:ascii="Courier" w:hAnsi="Courier" w:cs="Courier"/>
+          <w:kern w:val="0"/>
+          <w:sz w:val="22"/>
+        </w:rPr>
+        <w:t>3</w:t>
+      </w:r>
+      <w:r>
+        <w:rPr>
+          <w:rFonts w:ascii="Courier" w:hAnsi="Courier" w:cs="Courier" w:hint="eastAsia"/>
+          <w:kern w:val="0"/>
+          <w:sz w:val="22"/>
+        </w:rPr>
+        <w:t>DW</w:t>
+      </w:r>
+    </w:p>
+    <w:p>
+      <w:pPr>
+        <w:spacing w:line="0" w:lineRule="atLeast"/>
+        <w:rPr>
+          <w:rFonts w:ascii="Courier" w:hAnsi="Courier" w:cs="Courier"/>
+          <w:kern w:val="0"/>
+          <w:sz w:val="22"/>
+        </w:rPr>
+      </w:pPr>
+    </w:p>
+    <w:p>
+      <w:pPr>
+        <w:spacing w:line="0" w:lineRule="atLeast"/>
+        <w:rPr>
+          <w:rFonts w:ascii="Courier" w:hAnsi="Courier" w:cs="Courier"/>
+          <w:kern w:val="0"/>
+          <w:sz w:val="22"/>
+        </w:rPr>
+      </w:pPr>
+      <w:r>
+        <w:rPr>
+          <w:rFonts w:ascii="Courier" w:hAnsi="Courier" w:cs="Courier" w:hint="eastAsia"/>
+          <w:kern w:val="0"/>
+          <w:sz w:val="22"/>
+        </w:rPr>
+        <w:t>PIO</w:t>
+      </w:r>
+      <w:r>
+        <w:rPr>
+          <w:rFonts w:ascii="Courier" w:hAnsi="Courier" w:cs="Courier" w:hint="eastAsia"/>
+          <w:kern w:val="0"/>
+          <w:sz w:val="22"/>
+        </w:rPr>
+        <w:t>中只</w:t>
+      </w:r>
+      <w:r>
+        <w:rPr>
+          <w:rFonts w:ascii="Courier" w:hAnsi="Courier" w:cs="Courier" w:hint="eastAsia"/>
+          <w:kern w:val="0"/>
+          <w:sz w:val="22"/>
+        </w:rPr>
+        <w:t>处理这几种消息</w:t>
+      </w:r>
+    </w:p>
+    <w:p>
+      <w:pPr>
+        <w:spacing w:line="0" w:lineRule="atLeast"/>
+        <w:rPr>
+          <w:rFonts w:ascii="Courier" w:hAnsi="Courier" w:cs="Courier" w:hint="eastAsia"/>
+          <w:kern w:val="0"/>
+          <w:sz w:val="22"/>
+        </w:rPr>
+      </w:pPr>
+    </w:p>
+    <w:p>
+      <w:pPr>
+        <w:spacing w:line="0" w:lineRule="atLeast"/>
+        <w:rPr>
+          <w:rFonts w:ascii="Courier" w:hAnsi="Courier" w:cs="Courier" w:hint="eastAsia"/>
+          <w:kern w:val="0"/>
+          <w:sz w:val="22"/>
+        </w:rPr>
+      </w:pPr>
+      <w:r>
+        <w:rPr>
+          <w:rFonts w:ascii="Courier" w:hAnsi="Courier" w:cs="Courier" w:hint="eastAsia"/>
+          <w:kern w:val="0"/>
+          <w:sz w:val="22"/>
+        </w:rPr>
+        <w:t>存储器读</w:t>
+      </w:r>
+      <w:r>
+        <w:rPr>
+          <w:rFonts w:ascii="Courier" w:hAnsi="Courier" w:cs="Courier" w:hint="eastAsia"/>
+          <w:kern w:val="0"/>
+          <w:sz w:val="22"/>
+        </w:rPr>
+        <w:t xml:space="preserve"> </w:t>
+      </w:r>
+      <w:r>
+        <w:rPr>
+          <w:rFonts w:ascii="Courier" w:hAnsi="Courier" w:cs="Courier" w:hint="eastAsia"/>
+          <w:kern w:val="0"/>
+          <w:sz w:val="22"/>
+        </w:rPr>
+        <w:t>无数据</w:t>
+      </w:r>
+      <w:r>
+        <w:rPr>
+          <w:rFonts w:ascii="Courier" w:hAnsi="Courier" w:cs="Courier" w:hint="eastAsia"/>
+          <w:kern w:val="0"/>
+          <w:sz w:val="22"/>
+        </w:rPr>
+        <w:t>3DW</w:t>
+      </w:r>
+    </w:p>
+    <w:p>
+      <w:pPr>
+        <w:spacing w:line="0" w:lineRule="atLeast"/>
+        <w:rPr>
+          <w:rFonts w:ascii="Courier" w:hAnsi="Courier" w:cs="Courier"/>
+          <w:kern w:val="0"/>
+          <w:sz w:val="22"/>
+        </w:rPr>
+      </w:pPr>
+      <w:r>
+        <w:rPr>
+          <w:noProof/>
+        </w:rPr>
+        <w:drawing>
+          <wp:inline distT="0" distB="0" distL="0" distR="0" wp14:anchorId="32241B61" wp14:editId="2E3B28B6">
+            <wp:extent cx="3047619" cy="1085714"/>
+            <wp:effectExtent l="0" t="0" r="635" b="635"/>
+            <wp:docPr id="21" name="图片 21"/>
+            <wp:cNvGraphicFramePr>
+              <a:graphicFrameLocks xmlns:a="http://schemas.openxmlformats.org/drawingml/2006/main" noChangeAspect="1"/>
+            </wp:cNvGraphicFramePr>
+            <a:graphic xmlns:a="http://schemas.openxmlformats.org/drawingml/2006/main">
+              <a:graphicData uri="http://schemas.openxmlformats.org/drawingml/2006/picture">
+                <pic:pic xmlns:pic="http://schemas.openxmlformats.org/drawingml/2006/picture">
+                  <pic:nvPicPr>
+                    <pic:cNvPr id="1" name=""/>
+                    <pic:cNvPicPr/>
+                  </pic:nvPicPr>
+                  <pic:blipFill>
+                    <a:blip r:embed="rId28"/>
+                    <a:stretch>
+                      <a:fillRect/>
+                    </a:stretch>
+                  </pic:blipFill>
+                  <pic:spPr>
+                    <a:xfrm>
+                      <a:off x="0" y="0"/>
+                      <a:ext cx="3047619" cy="1085714"/>
+                    </a:xfrm>
+                    <a:prstGeom prst="rect">
+                      <a:avLst/>
+                    </a:prstGeom>
+                  </pic:spPr>
+                </pic:pic>
+              </a:graphicData>
+            </a:graphic>
+          </wp:inline>
+        </w:drawing>
+      </w:r>
+    </w:p>
+    <w:p>
+      <w:pPr>
+        <w:spacing w:line="0" w:lineRule="atLeast"/>
+        <w:rPr>
+          <w:rFonts w:ascii="Courier" w:hAnsi="Courier" w:cs="Courier"/>
+          <w:kern w:val="0"/>
+          <w:sz w:val="22"/>
+        </w:rPr>
+      </w:pPr>
+      <w:r>
+        <w:rPr>
+          <w:rFonts w:ascii="Courier" w:hAnsi="Courier" w:cs="Courier"/>
+          <w:kern w:val="0"/>
+          <w:sz w:val="22"/>
+        </w:rPr>
+        <w:tab/>
+      </w:r>
+      <w:r>
+        <w:rPr>
+          <w:rFonts w:ascii="Courier" w:hAnsi="Courier" w:cs="Courier" w:hint="eastAsia"/>
+          <w:kern w:val="0"/>
+          <w:sz w:val="22"/>
+        </w:rPr>
+        <w:t>第一个</w:t>
+      </w:r>
+      <w:r>
+        <w:rPr>
+          <w:rFonts w:ascii="Courier" w:hAnsi="Courier" w:cs="Courier" w:hint="eastAsia"/>
+          <w:kern w:val="0"/>
+          <w:sz w:val="22"/>
+        </w:rPr>
+        <w:t>6</w:t>
+      </w:r>
+      <w:r>
+        <w:rPr>
+          <w:rFonts w:ascii="Courier" w:hAnsi="Courier" w:cs="Courier"/>
+          <w:kern w:val="0"/>
+          <w:sz w:val="22"/>
+        </w:rPr>
+        <w:t>4</w:t>
+      </w:r>
+      <w:r>
+        <w:rPr>
+          <w:rFonts w:ascii="Courier" w:hAnsi="Courier" w:cs="Courier" w:hint="eastAsia"/>
+          <w:kern w:val="0"/>
+          <w:sz w:val="22"/>
+        </w:rPr>
+        <w:t>位会填充</w:t>
+      </w:r>
+      <w:r>
+        <w:rPr>
+          <w:rFonts w:ascii="Courier" w:hAnsi="Courier" w:cs="Courier" w:hint="eastAsia"/>
+          <w:kern w:val="0"/>
+          <w:sz w:val="22"/>
+        </w:rPr>
+        <w:t>TLP</w:t>
+      </w:r>
+      <w:r>
+        <w:rPr>
+          <w:rFonts w:ascii="Courier" w:hAnsi="Courier" w:cs="Courier" w:hint="eastAsia"/>
+          <w:kern w:val="0"/>
+          <w:sz w:val="22"/>
+        </w:rPr>
+        <w:t>基础字段</w:t>
+      </w:r>
+    </w:p>
+    <w:p>
+      <w:pPr>
+        <w:spacing w:line="0" w:lineRule="atLeast"/>
+        <w:rPr>
+          <w:rFonts w:ascii="Courier" w:hAnsi="Courier" w:cs="Courier"/>
+          <w:kern w:val="0"/>
+          <w:sz w:val="22"/>
+        </w:rPr>
+      </w:pPr>
+      <w:r>
+        <w:rPr>
+          <w:noProof/>
+        </w:rPr>
+        <w:drawing>
+          <wp:inline distT="0" distB="0" distL="0" distR="0" wp14:anchorId="2EDC4F71" wp14:editId="54E0736C">
+            <wp:extent cx="2695238" cy="2276190"/>
+            <wp:effectExtent l="0" t="0" r="0" b="0"/>
+            <wp:docPr id="22" name="图片 22"/>
+            <wp:cNvGraphicFramePr>
+              <a:graphicFrameLocks xmlns:a="http://schemas.openxmlformats.org/drawingml/2006/main" noChangeAspect="1"/>
+            </wp:cNvGraphicFramePr>
+            <a:graphic xmlns:a="http://schemas.openxmlformats.org/drawingml/2006/main">
+              <a:graphicData uri="http://schemas.openxmlformats.org/drawingml/2006/picture">
+                <pic:pic xmlns:pic="http://schemas.openxmlformats.org/drawingml/2006/picture">
+                  <pic:nvPicPr>
+                    <pic:cNvPr id="1" name=""/>
+                    <pic:cNvPicPr/>
+                  </pic:nvPicPr>
+                  <pic:blipFill>
+                    <a:blip r:embed="rId29"/>
+                    <a:stretch>
+                      <a:fillRect/>
+                    </a:stretch>
+                  </pic:blipFill>
+                  <pic:spPr>
+                    <a:xfrm>
+                      <a:off x="0" y="0"/>
+                      <a:ext cx="2695238" cy="2276190"/>
+                    </a:xfrm>
+                    <a:prstGeom prst="rect">
+                      <a:avLst/>
+                    </a:prstGeom>
+                  </pic:spPr>
+                </pic:pic>
+              </a:graphicData>
+            </a:graphic>
+          </wp:inline>
+        </w:drawing>
+      </w:r>
+    </w:p>
+    <w:p>
+      <w:pPr>
+        <w:spacing w:line="0" w:lineRule="atLeast"/>
+        <w:rPr>
+          <w:rFonts w:ascii="Courier" w:hAnsi="Courier" w:cs="Courier"/>
+          <w:kern w:val="0"/>
+          <w:sz w:val="22"/>
+        </w:rPr>
+      </w:pPr>
+      <w:r>
+        <w:rPr>
+          <w:rFonts w:ascii="Courier" w:hAnsi="Courier" w:cs="Courier" w:hint="eastAsia"/>
+          <w:kern w:val="0"/>
+          <w:sz w:val="22"/>
+        </w:rPr>
+        <w:t>然后转移到下一个状态</w:t>
+      </w:r>
+      <w:r>
+        <w:rPr>
+          <w:rFonts w:ascii="Courier" w:hAnsi="Courier" w:cs="Courier" w:hint="eastAsia"/>
+          <w:kern w:val="0"/>
+          <w:sz w:val="22"/>
+        </w:rPr>
+        <w:t>，去处理地址，这里地址只有</w:t>
+      </w:r>
+      <w:r>
+        <w:rPr>
+          <w:rFonts w:ascii="Courier" w:hAnsi="Courier" w:cs="Courier" w:hint="eastAsia"/>
+          <w:kern w:val="0"/>
+          <w:sz w:val="22"/>
+        </w:rPr>
+        <w:t>1</w:t>
+      </w:r>
+      <w:r>
+        <w:rPr>
+          <w:rFonts w:ascii="Courier" w:hAnsi="Courier" w:cs="Courier"/>
+          <w:kern w:val="0"/>
+          <w:sz w:val="22"/>
+        </w:rPr>
+        <w:t>3</w:t>
+      </w:r>
+      <w:r>
+        <w:rPr>
+          <w:rFonts w:ascii="Courier" w:hAnsi="Courier" w:cs="Courier" w:hint="eastAsia"/>
+          <w:kern w:val="0"/>
+          <w:sz w:val="22"/>
+        </w:rPr>
+        <w:t>位</w:t>
+      </w:r>
+    </w:p>
+    <w:p>
+      <w:pPr>
+        <w:spacing w:line="0" w:lineRule="atLeast"/>
+        <w:rPr>
+          <w:rFonts w:ascii="Courier" w:hAnsi="Courier" w:cs="Courier"/>
+          <w:kern w:val="0"/>
+          <w:sz w:val="22"/>
+        </w:rPr>
+      </w:pPr>
+      <w:r>
+        <w:rPr>
+          <w:noProof/>
+        </w:rPr>
+        <w:lastRenderedPageBreak/>
+        <w:drawing>
+          <wp:inline distT="0" distB="0" distL="0" distR="0" wp14:anchorId="7F22AF86" wp14:editId="70B4AAF4">
+            <wp:extent cx="4542857" cy="2952381"/>
+            <wp:effectExtent l="0" t="0" r="0" b="635"/>
+            <wp:docPr id="23" name="图片 23"/>
+            <wp:cNvGraphicFramePr>
+              <a:graphicFrameLocks xmlns:a="http://schemas.openxmlformats.org/drawingml/2006/main" noChangeAspect="1"/>
+            </wp:cNvGraphicFramePr>
+            <a:graphic xmlns:a="http://schemas.openxmlformats.org/drawingml/2006/main">
+              <a:graphicData uri="http://schemas.openxmlformats.org/drawingml/2006/picture">
+                <pic:pic xmlns:pic="http://schemas.openxmlformats.org/drawingml/2006/picture">
+                  <pic:nvPicPr>
+                    <pic:cNvPr id="1" name=""/>
+                    <pic:cNvPicPr/>
+                  </pic:nvPicPr>
+                  <pic:blipFill>
+                    <a:blip r:embed="rId30"/>
+                    <a:stretch>
+                      <a:fillRect/>
+                    </a:stretch>
+                  </pic:blipFill>
+                  <pic:spPr>
+                    <a:xfrm>
+                      <a:off x="0" y="0"/>
+                      <a:ext cx="4542857" cy="2952381"/>
+                    </a:xfrm>
+                    <a:prstGeom prst="rect">
+                      <a:avLst/>
+                    </a:prstGeom>
+                  </pic:spPr>
+                </pic:pic>
+              </a:graphicData>
+            </a:graphic>
+          </wp:inline>
+        </w:drawing>
+      </w:r>
+    </w:p>
+    <w:p>
+      <w:pPr>
+        <w:spacing w:line="0" w:lineRule="atLeast"/>
+        <w:rPr>
+          <w:rFonts w:ascii="Courier" w:hAnsi="Courier" w:cs="Courier" w:hint="eastAsia"/>
+          <w:kern w:val="0"/>
+          <w:sz w:val="22"/>
+        </w:rPr>
+      </w:pPr>
+      <w:proofErr w:type="spellStart"/>
+      <w:r>
+        <w:rPr>
+          <w:rFonts w:ascii="Courier" w:hAnsi="Courier" w:cs="Courier"/>
+          <w:kern w:val="0"/>
+          <w:sz w:val="22"/>
+        </w:rPr>
+        <w:t>region_select</w:t>
+      </w:r>
+      <w:proofErr w:type="spellEnd"/>
+      <w:r>
+        <w:rPr>
+          <w:rFonts w:ascii="Courier" w:hAnsi="Courier" w:cs="Courier" w:hint="eastAsia"/>
+          <w:kern w:val="0"/>
+          <w:sz w:val="22"/>
+        </w:rPr>
+        <w:t>是选择区域</w:t>
+      </w:r>
+      <w:r>
+        <w:rPr>
+          <w:rFonts w:ascii="Courier" w:hAnsi="Courier" w:cs="Courier" w:hint="eastAsia"/>
+          <w:kern w:val="0"/>
+          <w:sz w:val="22"/>
+        </w:rPr>
+        <w:t>（应该是</w:t>
+      </w:r>
+      <w:r>
+        <w:rPr>
+          <w:rFonts w:ascii="Courier" w:hAnsi="Courier" w:cs="Courier" w:hint="eastAsia"/>
+          <w:kern w:val="0"/>
+          <w:sz w:val="22"/>
+        </w:rPr>
+        <w:t>demo</w:t>
+      </w:r>
+      <w:r>
+        <w:rPr>
+          <w:rFonts w:ascii="Courier" w:hAnsi="Courier" w:cs="Courier" w:hint="eastAsia"/>
+          <w:kern w:val="0"/>
+          <w:sz w:val="22"/>
+        </w:rPr>
+        <w:t>自定义的）</w:t>
+      </w:r>
+      <w:r>
+        <w:rPr>
+          <w:rFonts w:ascii="Courier" w:hAnsi="Courier" w:cs="Courier" w:hint="eastAsia"/>
+          <w:kern w:val="0"/>
+          <w:sz w:val="22"/>
+        </w:rPr>
+        <w:t>，并且断言</w:t>
+      </w:r>
+      <w:proofErr w:type="spellStart"/>
+      <w:r>
+        <w:rPr>
+          <w:rFonts w:ascii="Courier" w:hAnsi="Courier" w:cs="Courier" w:hint="eastAsia"/>
+          <w:kern w:val="0"/>
+          <w:sz w:val="22"/>
+        </w:rPr>
+        <w:t>req_</w:t>
+      </w:r>
+      <w:r>
+        <w:rPr>
+          <w:rFonts w:ascii="Courier" w:hAnsi="Courier" w:cs="Courier"/>
+          <w:kern w:val="0"/>
+          <w:sz w:val="22"/>
+        </w:rPr>
+        <w:t>compl</w:t>
+      </w:r>
+      <w:proofErr w:type="spellEnd"/>
+    </w:p>
+    <w:p>
+      <w:pPr>
+        <w:spacing w:line="0" w:lineRule="atLeast"/>
+        <w:rPr>
+          <w:rFonts w:ascii="Courier" w:hAnsi="Courier" w:cs="Courier"/>
+          <w:kern w:val="0"/>
+          <w:sz w:val="22"/>
+        </w:rPr>
+      </w:pPr>
+      <w:r>
+        <w:rPr>
+          <w:rFonts w:ascii="Courier" w:hAnsi="Courier" w:cs="Courier" w:hint="eastAsia"/>
+          <w:kern w:val="0"/>
+          <w:sz w:val="22"/>
+        </w:rPr>
+        <w:t>读取到地址就要等待</w:t>
+      </w:r>
+      <w:r>
+        <w:rPr>
+          <w:rFonts w:ascii="Courier" w:hAnsi="Courier" w:cs="Courier" w:hint="eastAsia"/>
+          <w:kern w:val="0"/>
+          <w:sz w:val="22"/>
+        </w:rPr>
+        <w:t xml:space="preserve"> </w:t>
+      </w:r>
+      <w:r>
+        <w:rPr>
+          <w:rFonts w:ascii="Courier" w:hAnsi="Courier" w:cs="Courier" w:hint="eastAsia"/>
+          <w:kern w:val="0"/>
+          <w:sz w:val="22"/>
+        </w:rPr>
+        <w:t>从</w:t>
+      </w:r>
+      <w:r>
+        <w:rPr>
+          <w:rFonts w:ascii="Courier" w:hAnsi="Courier" w:cs="Courier" w:hint="eastAsia"/>
+          <w:kern w:val="0"/>
+          <w:sz w:val="22"/>
+        </w:rPr>
+        <w:t>memory</w:t>
+      </w:r>
+      <w:r>
+        <w:rPr>
+          <w:rFonts w:ascii="Courier" w:hAnsi="Courier" w:cs="Courier" w:hint="eastAsia"/>
+          <w:kern w:val="0"/>
+          <w:sz w:val="22"/>
+        </w:rPr>
+        <w:t>读</w:t>
+      </w:r>
+      <w:r>
+        <w:rPr>
+          <w:rFonts w:ascii="Courier" w:hAnsi="Courier" w:cs="Courier" w:hint="eastAsia"/>
+          <w:kern w:val="0"/>
+          <w:sz w:val="22"/>
+        </w:rPr>
+        <w:t>，转移到等待状态</w:t>
+      </w:r>
+      <w:r>
+        <w:rPr>
+          <w:rFonts w:ascii="Courier" w:hAnsi="Courier" w:cs="Courier" w:hint="eastAsia"/>
+          <w:kern w:val="0"/>
+          <w:sz w:val="22"/>
+        </w:rPr>
+        <w:t>。</w:t>
+      </w:r>
+    </w:p>
+    <w:p>
+      <w:pPr>
+        <w:spacing w:line="0" w:lineRule="atLeast"/>
+        <w:rPr>
+          <w:rFonts w:ascii="Courier" w:hAnsi="Courier" w:cs="Courier"/>
+          <w:kern w:val="0"/>
+          <w:sz w:val="22"/>
+        </w:rPr>
+      </w:pPr>
+      <w:r>
+        <w:rPr>
+          <w:noProof/>
+        </w:rPr>
+        <w:drawing>
+          <wp:inline distT="0" distB="0" distL="0" distR="0" wp14:anchorId="567464B4" wp14:editId="4A48268E">
+            <wp:extent cx="4000000" cy="1257143"/>
+            <wp:effectExtent l="0" t="0" r="635" b="635"/>
+            <wp:docPr id="24" name="图片 24"/>
+            <wp:cNvGraphicFramePr>
+              <a:graphicFrameLocks xmlns:a="http://schemas.openxmlformats.org/drawingml/2006/main" noChangeAspect="1"/>
+            </wp:cNvGraphicFramePr>
+            <a:graphic xmlns:a="http://schemas.openxmlformats.org/drawingml/2006/main">
+              <a:graphicData uri="http://schemas.openxmlformats.org/drawingml/2006/picture">
+                <pic:pic xmlns:pic="http://schemas.openxmlformats.org/drawingml/2006/picture">
+                  <pic:nvPicPr>
+                    <pic:cNvPr id="1" name=""/>
+                    <pic:cNvPicPr/>
+                  </pic:nvPicPr>
+                  <pic:blipFill>
+                    <a:blip r:embed="rId31"/>
+                    <a:stretch>
+                      <a:fillRect/>
+                    </a:stretch>
+                  </pic:blipFill>
+                  <pic:spPr>
+                    <a:xfrm>
+                      <a:off x="0" y="0"/>
+                      <a:ext cx="4000000" cy="1257143"/>
+                    </a:xfrm>
+                    <a:prstGeom prst="rect">
+                      <a:avLst/>
+                    </a:prstGeom>
+                  </pic:spPr>
+                </pic:pic>
+              </a:graphicData>
+            </a:graphic>
+          </wp:inline>
+        </w:drawing>
+      </w:r>
+    </w:p>
+    <w:p>
+      <w:pPr>
+        <w:spacing w:line="0" w:lineRule="atLeast"/>
+        <w:rPr>
+          <w:rFonts w:ascii="Courier" w:hAnsi="Courier" w:cs="Courier"/>
+          <w:kern w:val="0"/>
+          <w:sz w:val="22"/>
+        </w:rPr>
+      </w:pPr>
+      <w:r>
+        <w:rPr>
+          <w:rFonts w:ascii="Courier" w:hAnsi="Courier" w:cs="Courier" w:hint="eastAsia"/>
+          <w:kern w:val="0"/>
+          <w:sz w:val="22"/>
+        </w:rPr>
+        <w:t>等待</w:t>
+      </w:r>
+      <w:proofErr w:type="spellStart"/>
+      <w:r>
+        <w:rPr>
+          <w:rFonts w:ascii="Courier" w:hAnsi="Courier" w:cs="Courier" w:hint="eastAsia"/>
+          <w:kern w:val="0"/>
+          <w:sz w:val="22"/>
+        </w:rPr>
+        <w:t>compl</w:t>
+      </w:r>
+      <w:r>
+        <w:rPr>
+          <w:rFonts w:ascii="Courier" w:hAnsi="Courier" w:cs="Courier"/>
+          <w:kern w:val="0"/>
+          <w:sz w:val="22"/>
+        </w:rPr>
+        <w:t>_done</w:t>
+      </w:r>
+      <w:proofErr w:type="spellEnd"/>
+      <w:r>
+        <w:rPr>
+          <w:rFonts w:ascii="Courier" w:hAnsi="Courier" w:cs="Courier" w:hint="eastAsia"/>
+          <w:kern w:val="0"/>
+          <w:sz w:val="22"/>
+        </w:rPr>
+        <w:t>,</w:t>
+      </w:r>
+      <w:r>
+        <w:rPr>
+          <w:rFonts w:ascii="Courier" w:hAnsi="Courier" w:cs="Courier" w:hint="eastAsia"/>
+          <w:kern w:val="0"/>
+          <w:sz w:val="22"/>
+        </w:rPr>
+        <w:t>这个信号</w:t>
+      </w:r>
+      <w:r>
+        <w:rPr>
+          <w:rFonts w:ascii="Courier" w:hAnsi="Courier" w:cs="Courier" w:hint="eastAsia"/>
+          <w:kern w:val="0"/>
+          <w:sz w:val="22"/>
+        </w:rPr>
+        <w:t>是</w:t>
+      </w:r>
+      <w:r>
+        <w:rPr>
+          <w:rFonts w:ascii="Courier" w:hAnsi="Courier" w:cs="Courier" w:hint="eastAsia"/>
+          <w:kern w:val="0"/>
+          <w:sz w:val="22"/>
+        </w:rPr>
+        <w:t>TX</w:t>
+      </w:r>
+      <w:r>
+        <w:rPr>
+          <w:rFonts w:ascii="Courier" w:hAnsi="Courier" w:cs="Courier" w:hint="eastAsia"/>
+          <w:kern w:val="0"/>
+          <w:sz w:val="22"/>
+        </w:rPr>
+        <w:t>引擎</w:t>
+      </w:r>
+      <w:r>
+        <w:rPr>
+          <w:rFonts w:ascii="Courier" w:hAnsi="Courier" w:cs="Courier" w:hint="eastAsia"/>
+          <w:kern w:val="0"/>
+          <w:sz w:val="22"/>
+        </w:rPr>
+        <w:t>控制的</w:t>
+      </w:r>
+    </w:p>
+    <w:p>
+      <w:pPr>
+        <w:spacing w:line="0" w:lineRule="atLeast"/>
+        <w:rPr>
+          <w:rFonts w:ascii="Courier" w:hAnsi="Courier" w:cs="Courier"/>
+          <w:kern w:val="0"/>
+          <w:sz w:val="22"/>
+        </w:rPr>
+      </w:pPr>
+      <w:r>
+        <w:rPr>
+          <w:rFonts w:ascii="Courier" w:hAnsi="Courier" w:cs="Courier" w:hint="eastAsia"/>
+          <w:kern w:val="0"/>
+          <w:sz w:val="22"/>
+        </w:rPr>
+        <w:t>对于</w:t>
+      </w:r>
+      <w:r>
+        <w:rPr>
+          <w:rFonts w:ascii="Courier" w:hAnsi="Courier" w:cs="Courier" w:hint="eastAsia"/>
+          <w:kern w:val="0"/>
+          <w:sz w:val="22"/>
+        </w:rPr>
+        <w:t>TX</w:t>
+      </w:r>
+      <w:r>
+        <w:rPr>
+          <w:rFonts w:ascii="Courier" w:hAnsi="Courier" w:cs="Courier" w:hint="eastAsia"/>
+          <w:kern w:val="0"/>
+          <w:sz w:val="22"/>
+        </w:rPr>
+        <w:t>引擎</w:t>
+      </w:r>
+    </w:p>
+    <w:p>
+      <w:pPr>
+        <w:spacing w:line="0" w:lineRule="atLeast"/>
+        <w:rPr>
+          <w:rFonts w:ascii="Courier" w:hAnsi="Courier" w:cs="Courier"/>
+          <w:kern w:val="0"/>
+          <w:sz w:val="22"/>
+        </w:rPr>
+      </w:pPr>
+      <w:r>
+        <w:rPr>
+          <w:noProof/>
+        </w:rPr>
+        <w:drawing>
+          <wp:inline distT="0" distB="0" distL="0" distR="0" wp14:anchorId="20D1F548" wp14:editId="31BB9543">
+            <wp:extent cx="2866667" cy="2533333"/>
+            <wp:effectExtent l="0" t="0" r="0" b="635"/>
+            <wp:docPr id="25" name="图片 25"/>
+            <wp:cNvGraphicFramePr>
+              <a:graphicFrameLocks xmlns:a="http://schemas.openxmlformats.org/drawingml/2006/main" noChangeAspect="1"/>
+            </wp:cNvGraphicFramePr>
+            <a:graphic xmlns:a="http://schemas.openxmlformats.org/drawingml/2006/main">
+              <a:graphicData uri="http://schemas.openxmlformats.org/drawingml/2006/picture">
+                <pic:pic xmlns:pic="http://schemas.openxmlformats.org/drawingml/2006/picture">
+                  <pic:nvPicPr>
+                    <pic:cNvPr id="1" name=""/>
+                    <pic:cNvPicPr/>
+                  </pic:nvPicPr>
+                  <pic:blipFill>
+                    <a:blip r:embed="rId32"/>
+                    <a:stretch>
+                      <a:fillRect/>
+                    </a:stretch>
+                  </pic:blipFill>
+                  <pic:spPr>
+                    <a:xfrm>
+                      <a:off x="0" y="0"/>
+                      <a:ext cx="2866667" cy="2533333"/>
+                    </a:xfrm>
+                    <a:prstGeom prst="rect">
+                      <a:avLst/>
+                    </a:prstGeom>
+                  </pic:spPr>
+                </pic:pic>
+              </a:graphicData>
+            </a:graphic>
+          </wp:inline>
+        </w:drawing>
+      </w:r>
+    </w:p>
+    <w:p>
+      <w:pPr>
+        <w:spacing w:line="0" w:lineRule="atLeast"/>
+        <w:rPr>
+          <w:rFonts w:ascii="Courier" w:hAnsi="Courier" w:cs="Courier"/>
+          <w:kern w:val="0"/>
+          <w:sz w:val="22"/>
+        </w:rPr>
+      </w:pPr>
+      <w:r>
+        <w:rPr>
+          <w:rFonts w:ascii="Courier" w:hAnsi="Courier" w:cs="Courier" w:hint="eastAsia"/>
+          <w:kern w:val="0"/>
+          <w:sz w:val="22"/>
+        </w:rPr>
+        <w:t>很多信号都是从</w:t>
+      </w:r>
+      <w:r>
+        <w:rPr>
+          <w:rFonts w:ascii="Courier" w:hAnsi="Courier" w:cs="Courier" w:hint="eastAsia"/>
+          <w:kern w:val="0"/>
+          <w:sz w:val="22"/>
+        </w:rPr>
+        <w:t>RX</w:t>
+      </w:r>
+      <w:r>
+        <w:rPr>
+          <w:rFonts w:ascii="Courier" w:hAnsi="Courier" w:cs="Courier" w:hint="eastAsia"/>
+          <w:kern w:val="0"/>
+          <w:sz w:val="22"/>
+        </w:rPr>
+        <w:t>引擎收到的</w:t>
+      </w:r>
+    </w:p>
+    <w:p>
+      <w:pPr>
+        <w:spacing w:line="0" w:lineRule="atLeast"/>
+        <w:rPr>
+          <w:rFonts w:ascii="Courier" w:hAnsi="Courier" w:cs="Courier"/>
+          <w:kern w:val="0"/>
+          <w:sz w:val="22"/>
+        </w:rPr>
+      </w:pPr>
+    </w:p>
+    <w:p>
+      <w:pPr>
+        <w:spacing w:line="0" w:lineRule="atLeast"/>
+        <w:rPr>
+          <w:rFonts w:ascii="Courier" w:hAnsi="Courier" w:cs="Courier"/>
+          <w:kern w:val="0"/>
+          <w:sz w:val="22"/>
+        </w:rPr>
+      </w:pPr>
+    </w:p>
+    <w:p>
+      <w:pPr>
+        <w:spacing w:line="0" w:lineRule="atLeast"/>
+        <w:rPr>
+          <w:rFonts w:ascii="Courier" w:hAnsi="Courier" w:cs="Courier"/>
+          <w:kern w:val="0"/>
+          <w:sz w:val="22"/>
+        </w:rPr>
+      </w:pPr>
+    </w:p>
+    <w:p>
+      <w:pPr>
+        <w:spacing w:line="0" w:lineRule="atLeast"/>
+        <w:rPr>
+          <w:rFonts w:ascii="Courier" w:hAnsi="Courier" w:cs="Courier"/>
+          <w:kern w:val="0"/>
+          <w:sz w:val="22"/>
+        </w:rPr>
+      </w:pPr>
+    </w:p>
+    <w:p>
+      <w:pPr>
+        <w:spacing w:line="0" w:lineRule="atLeast"/>
+        <w:rPr>
+          <w:rFonts w:ascii="Courier" w:hAnsi="Courier" w:cs="Courier"/>
+          <w:kern w:val="0"/>
+          <w:sz w:val="22"/>
+        </w:rPr>
+      </w:pPr>
+    </w:p>
+    <w:p>
+      <w:pPr>
+        <w:spacing w:line="0" w:lineRule="atLeast"/>
+        <w:rPr>
+          <w:rFonts w:ascii="Courier" w:hAnsi="Courier" w:cs="Courier"/>
+          <w:kern w:val="0"/>
+          <w:sz w:val="22"/>
+        </w:rPr>
+      </w:pPr>
+    </w:p>
+    <w:p>
+      <w:pPr>
+        <w:spacing w:line="0" w:lineRule="atLeast"/>
+        <w:rPr>
+          <w:rFonts w:ascii="Courier" w:hAnsi="Courier" w:cs="Courier" w:hint="eastAsia"/>
+          <w:kern w:val="0"/>
+          <w:sz w:val="22"/>
+        </w:rPr>
+      </w:pPr>
+    </w:p>
+    <w:p>
+      <w:pPr>
+        <w:spacing w:line="0" w:lineRule="atLeast"/>
+        <w:rPr>
+          <w:rFonts w:ascii="Courier" w:hAnsi="Courier" w:cs="Courier"/>
+          <w:kern w:val="0"/>
+          <w:sz w:val="22"/>
+        </w:rPr>
+      </w:pPr>
+      <w:r>
+        <w:rPr>
+          <w:rFonts w:ascii="Courier" w:hAnsi="Courier" w:cs="Courier" w:hint="eastAsia"/>
+          <w:kern w:val="0"/>
+          <w:sz w:val="22"/>
+        </w:rPr>
+        <w:lastRenderedPageBreak/>
+        <w:t>在</w:t>
+      </w:r>
+      <w:r>
+        <w:rPr>
+          <w:rFonts w:ascii="Courier" w:hAnsi="Courier" w:cs="Courier" w:hint="eastAsia"/>
+          <w:kern w:val="0"/>
+          <w:sz w:val="22"/>
+        </w:rPr>
+        <w:t>TX</w:t>
+      </w:r>
+      <w:r>
+        <w:rPr>
+          <w:rFonts w:ascii="Courier" w:hAnsi="Courier" w:cs="Courier" w:hint="eastAsia"/>
+          <w:kern w:val="0"/>
+          <w:sz w:val="22"/>
+        </w:rPr>
+        <w:t>前面，主要做了字节选择</w:t>
+      </w:r>
+    </w:p>
+    <w:p>
+      <w:pPr>
+        <w:spacing w:line="0" w:lineRule="atLeast"/>
+        <w:rPr>
+          <w:rFonts w:ascii="Courier" w:hAnsi="Courier" w:cs="Courier"/>
+          <w:kern w:val="0"/>
+          <w:sz w:val="22"/>
+        </w:rPr>
+      </w:pPr>
+      <w:r>
+        <w:rPr>
+          <w:noProof/>
+        </w:rPr>
+        <w:drawing>
+          <wp:inline distT="0" distB="0" distL="0" distR="0" wp14:anchorId="0FCF82B5" wp14:editId="26D61C38">
+            <wp:extent cx="3076190" cy="1771429"/>
+            <wp:effectExtent l="0" t="0" r="0" b="635"/>
+            <wp:docPr id="26" name="图片 26"/>
+            <wp:cNvGraphicFramePr>
+              <a:graphicFrameLocks xmlns:a="http://schemas.openxmlformats.org/drawingml/2006/main" noChangeAspect="1"/>
+            </wp:cNvGraphicFramePr>
+            <a:graphic xmlns:a="http://schemas.openxmlformats.org/drawingml/2006/main">
+              <a:graphicData uri="http://schemas.openxmlformats.org/drawingml/2006/picture">
+                <pic:pic xmlns:pic="http://schemas.openxmlformats.org/drawingml/2006/picture">
+                  <pic:nvPicPr>
+                    <pic:cNvPr id="1" name=""/>
+                    <pic:cNvPicPr/>
+                  </pic:nvPicPr>
+                  <pic:blipFill>
+                    <a:blip r:embed="rId33"/>
+                    <a:stretch>
+                      <a:fillRect/>
+                    </a:stretch>
+                  </pic:blipFill>
+                  <pic:spPr>
+                    <a:xfrm>
+                      <a:off x="0" y="0"/>
+                      <a:ext cx="3076190" cy="1771429"/>
+                    </a:xfrm>
+                    <a:prstGeom prst="rect">
+                      <a:avLst/>
+                    </a:prstGeom>
+                  </pic:spPr>
+                </pic:pic>
+              </a:graphicData>
+            </a:graphic>
+          </wp:inline>
+        </w:drawing>
+      </w:r>
+    </w:p>
+    <w:p>
+      <w:pPr>
+        <w:spacing w:line="0" w:lineRule="atLeast"/>
+        <w:rPr>
+          <w:rFonts w:ascii="Courier" w:hAnsi="Courier" w:cs="Courier"/>
+          <w:kern w:val="0"/>
+          <w:sz w:val="22"/>
+        </w:rPr>
+      </w:pPr>
+      <w:r>
+        <w:rPr>
+          <w:rFonts w:ascii="Courier" w:hAnsi="Courier" w:cs="Courier" w:hint="eastAsia"/>
+          <w:kern w:val="0"/>
+          <w:sz w:val="22"/>
+        </w:rPr>
+        <w:t>进入</w:t>
+      </w:r>
+      <w:r>
+        <w:rPr>
+          <w:rFonts w:ascii="Courier" w:hAnsi="Courier" w:cs="Courier" w:hint="eastAsia"/>
+          <w:kern w:val="0"/>
+          <w:sz w:val="22"/>
+        </w:rPr>
+        <w:t>T</w:t>
+      </w:r>
+      <w:r>
+        <w:rPr>
+          <w:rFonts w:ascii="Courier" w:hAnsi="Courier" w:cs="Courier"/>
+          <w:kern w:val="0"/>
+          <w:sz w:val="22"/>
+        </w:rPr>
+        <w:t>X</w:t>
+      </w:r>
+      <w:r>
+        <w:rPr>
+          <w:rFonts w:ascii="Courier" w:hAnsi="Courier" w:cs="Courier" w:hint="eastAsia"/>
+          <w:kern w:val="0"/>
+          <w:sz w:val="22"/>
+        </w:rPr>
+        <w:t>的</w:t>
+      </w:r>
+      <w:r>
+        <w:rPr>
+          <w:rFonts w:ascii="Courier" w:hAnsi="Courier" w:cs="Courier" w:hint="eastAsia"/>
+          <w:kern w:val="0"/>
+          <w:sz w:val="22"/>
+        </w:rPr>
+        <w:t>reset</w:t>
+      </w:r>
+      <w:r>
+        <w:rPr>
+          <w:rFonts w:ascii="Courier" w:hAnsi="Courier" w:cs="Courier" w:hint="eastAsia"/>
+          <w:kern w:val="0"/>
+          <w:sz w:val="22"/>
+        </w:rPr>
+        <w:t>状态</w:t>
+      </w:r>
+    </w:p>
+    <w:p>
+      <w:pPr>
+        <w:spacing w:line="0" w:lineRule="atLeast"/>
+        <w:rPr>
+          <w:rFonts w:ascii="Courier" w:hAnsi="Courier" w:cs="Courier"/>
+          <w:kern w:val="0"/>
+          <w:sz w:val="22"/>
+        </w:rPr>
+      </w:pPr>
+      <w:r>
+        <w:rPr>
+          <w:noProof/>
+        </w:rPr>
+        <w:drawing>
+          <wp:inline distT="0" distB="0" distL="0" distR="0" wp14:anchorId="3F571CC9" wp14:editId="0BF83259">
+            <wp:extent cx="3514286" cy="3447619"/>
+            <wp:effectExtent l="0" t="0" r="0" b="635"/>
+            <wp:docPr id="27" name="图片 27"/>
+            <wp:cNvGraphicFramePr>
+              <a:graphicFrameLocks xmlns:a="http://schemas.openxmlformats.org/drawingml/2006/main" noChangeAspect="1"/>
+            </wp:cNvGraphicFramePr>
+            <a:graphic xmlns:a="http://schemas.openxmlformats.org/drawingml/2006/main">
+              <a:graphicData uri="http://schemas.openxmlformats.org/drawingml/2006/picture">
+                <pic:pic xmlns:pic="http://schemas.openxmlformats.org/drawingml/2006/picture">
+                  <pic:nvPicPr>
+                    <pic:cNvPr id="1" name=""/>
+                    <pic:cNvPicPr/>
+                  </pic:nvPicPr>
+                  <pic:blipFill>
+                    <a:blip r:embed="rId34"/>
+                    <a:stretch>
+                      <a:fillRect/>
+                    </a:stretch>
+                  </pic:blipFill>
+                  <pic:spPr>
+                    <a:xfrm>
+                      <a:off x="0" y="0"/>
+                      <a:ext cx="3514286" cy="3447619"/>
+                    </a:xfrm>
+                    <a:prstGeom prst="rect">
+                      <a:avLst/>
+                    </a:prstGeom>
+                  </pic:spPr>
+                </pic:pic>
+              </a:graphicData>
+            </a:graphic>
+          </wp:inline>
+        </w:drawing>
+      </w:r>
+    </w:p>
+    <w:p>
+      <w:pPr>
+        <w:spacing w:line="0" w:lineRule="atLeast"/>
+        <w:rPr>
+          <w:rFonts w:ascii="Courier" w:hAnsi="Courier" w:cs="Courier"/>
+          <w:kern w:val="0"/>
+          <w:sz w:val="22"/>
+        </w:rPr>
+      </w:pPr>
+      <w:r>
+        <w:rPr>
+          <w:rFonts w:ascii="Courier" w:hAnsi="Courier" w:cs="Courier" w:hint="eastAsia"/>
+          <w:kern w:val="0"/>
+          <w:sz w:val="22"/>
+        </w:rPr>
+        <w:t>等待核心准备好接收数据的情况下</w:t>
+      </w:r>
+    </w:p>
+    <w:p>
+      <w:pPr>
+        <w:spacing w:line="0" w:lineRule="atLeast"/>
+        <w:rPr>
+          <w:rFonts w:ascii="Courier" w:hAnsi="Courier" w:cs="Courier"/>
+          <w:kern w:val="0"/>
+          <w:sz w:val="22"/>
+        </w:rPr>
+      </w:pPr>
+      <w:r>
+        <w:rPr>
+          <w:rFonts w:ascii="Courier" w:hAnsi="Courier" w:cs="Courier" w:hint="eastAsia"/>
+          <w:kern w:val="0"/>
+          <w:sz w:val="22"/>
+        </w:rPr>
+        <w:t>进入</w:t>
+      </w:r>
+      <w:r>
+        <w:rPr>
+          <w:rFonts w:ascii="Courier" w:hAnsi="Courier" w:cs="Courier" w:hint="eastAsia"/>
+          <w:kern w:val="0"/>
+          <w:sz w:val="22"/>
+        </w:rPr>
+        <w:t>FIRST</w:t>
+      </w:r>
+      <w:r>
+        <w:rPr>
+          <w:rFonts w:ascii="Courier" w:hAnsi="Courier" w:cs="Courier" w:hint="eastAsia"/>
+          <w:kern w:val="0"/>
+          <w:sz w:val="22"/>
+        </w:rPr>
+        <w:t>状态</w:t>
+      </w:r>
+    </w:p>
+    <w:p>
+      <w:pPr>
+        <w:spacing w:line="0" w:lineRule="atLeast"/>
+        <w:rPr>
+          <w:rFonts w:ascii="Courier" w:hAnsi="Courier" w:cs="Courier"/>
+          <w:kern w:val="0"/>
+          <w:sz w:val="22"/>
+        </w:rPr>
+      </w:pPr>
+      <w:r>
+        <w:rPr>
+          <w:noProof/>
+        </w:rPr>
+        <w:lastRenderedPageBreak/>
+        <w:drawing>
+          <wp:inline distT="0" distB="0" distL="0" distR="0" wp14:anchorId="7C486F8B" wp14:editId="01EC17D1">
+            <wp:extent cx="3523809" cy="4266667"/>
+            <wp:effectExtent l="0" t="0" r="635" b="635"/>
+            <wp:docPr id="28" name="图片 28"/>
+            <wp:cNvGraphicFramePr>
+              <a:graphicFrameLocks xmlns:a="http://schemas.openxmlformats.org/drawingml/2006/main" noChangeAspect="1"/>
+            </wp:cNvGraphicFramePr>
+            <a:graphic xmlns:a="http://schemas.openxmlformats.org/drawingml/2006/main">
+              <a:graphicData uri="http://schemas.openxmlformats.org/drawingml/2006/picture">
+                <pic:pic xmlns:pic="http://schemas.openxmlformats.org/drawingml/2006/picture">
+                  <pic:nvPicPr>
+                    <pic:cNvPr id="1" name=""/>
+                    <pic:cNvPicPr/>
+                  </pic:nvPicPr>
+                  <pic:blipFill>
+                    <a:blip r:embed="rId35"/>
+                    <a:stretch>
+                      <a:fillRect/>
+                    </a:stretch>
+                  </pic:blipFill>
+                  <pic:spPr>
+                    <a:xfrm>
+                      <a:off x="0" y="0"/>
+                      <a:ext cx="3523809" cy="4266667"/>
+                    </a:xfrm>
+                    <a:prstGeom prst="rect">
+                      <a:avLst/>
+                    </a:prstGeom>
+                  </pic:spPr>
+                </pic:pic>
+              </a:graphicData>
+            </a:graphic>
+          </wp:inline>
+        </w:drawing>
+      </w:r>
+    </w:p>
+    <w:p>
+      <w:pPr>
+        <w:spacing w:line="0" w:lineRule="atLeast"/>
+        <w:rPr>
+          <w:rFonts w:ascii="Courier" w:hAnsi="Courier" w:cs="Courier"/>
+          <w:kern w:val="0"/>
+          <w:sz w:val="22"/>
+        </w:rPr>
+      </w:pPr>
+      <w:r>
+        <w:rPr>
+          <w:rFonts w:ascii="Courier" w:hAnsi="Courier" w:cs="Courier" w:hint="eastAsia"/>
+          <w:kern w:val="0"/>
+          <w:sz w:val="22"/>
+        </w:rPr>
+        <w:t>拼接第一个</w:t>
+      </w:r>
+      <w:r>
+        <w:rPr>
+          <w:rFonts w:ascii="Courier" w:hAnsi="Courier" w:cs="Courier" w:hint="eastAsia"/>
+          <w:kern w:val="0"/>
+          <w:sz w:val="22"/>
+        </w:rPr>
+        <w:t>6</w:t>
+      </w:r>
+      <w:r>
+        <w:rPr>
+          <w:rFonts w:ascii="Courier" w:hAnsi="Courier" w:cs="Courier"/>
+          <w:kern w:val="0"/>
+          <w:sz w:val="22"/>
+        </w:rPr>
+        <w:t>4</w:t>
+      </w:r>
+      <w:r>
+        <w:rPr>
+          <w:rFonts w:ascii="Courier" w:hAnsi="Courier" w:cs="Courier" w:hint="eastAsia"/>
+          <w:kern w:val="0"/>
+          <w:sz w:val="22"/>
+        </w:rPr>
+        <w:t>位数据！</w:t>
+      </w:r>
+      <w:proofErr w:type="spellStart"/>
+      <w:r>
+        <w:rPr>
+          <w:rFonts w:ascii="Courier" w:hAnsi="Courier" w:cs="Courier" w:hint="eastAsia"/>
+          <w:kern w:val="0"/>
+          <w:sz w:val="22"/>
+        </w:rPr>
+        <w:t>req_</w:t>
+      </w:r>
+      <w:r>
+        <w:rPr>
+          <w:rFonts w:ascii="Courier" w:hAnsi="Courier" w:cs="Courier"/>
+          <w:kern w:val="0"/>
+          <w:sz w:val="22"/>
+        </w:rPr>
+        <w:t>compl</w:t>
+      </w:r>
+      <w:r>
+        <w:rPr>
+          <w:rFonts w:ascii="Courier" w:hAnsi="Courier" w:cs="Courier"/>
+          <w:kern w:val="0"/>
+          <w:sz w:val="22"/>
+        </w:rPr>
+        <w:t>_wd</w:t>
+      </w:r>
+      <w:proofErr w:type="spellEnd"/>
+      <w:r>
+        <w:rPr>
+          <w:rFonts w:ascii="Courier" w:hAnsi="Courier" w:cs="Courier" w:hint="eastAsia"/>
+          <w:kern w:val="0"/>
+          <w:sz w:val="22"/>
+        </w:rPr>
+        <w:t>就是看是否带数据</w:t>
+      </w:r>
+      <w:r>
+        <w:rPr>
+          <w:rFonts w:ascii="Courier" w:hAnsi="Courier" w:cs="Courier" w:hint="eastAsia"/>
+          <w:kern w:val="0"/>
+          <w:sz w:val="22"/>
+        </w:rPr>
+        <w:t>，然后转移到</w:t>
+      </w:r>
+    </w:p>
+    <w:p>
+      <w:pPr>
+        <w:spacing w:line="0" w:lineRule="atLeast"/>
+        <w:rPr>
+          <w:rFonts w:ascii="Courier" w:hAnsi="Courier" w:cs="Courier"/>
+          <w:kern w:val="0"/>
+          <w:sz w:val="22"/>
+        </w:rPr>
+      </w:pPr>
+      <w:r>
+        <w:rPr>
+          <w:noProof/>
+        </w:rPr>
+        <w:drawing>
+          <wp:inline distT="0" distB="0" distL="0" distR="0" wp14:anchorId="376F989E" wp14:editId="4F3EB679">
+            <wp:extent cx="2790476" cy="780952"/>
+            <wp:effectExtent l="0" t="0" r="0" b="635"/>
+            <wp:docPr id="29" name="图片 29"/>
+            <wp:cNvGraphicFramePr>
+              <a:graphicFrameLocks xmlns:a="http://schemas.openxmlformats.org/drawingml/2006/main" noChangeAspect="1"/>
+            </wp:cNvGraphicFramePr>
+            <a:graphic xmlns:a="http://schemas.openxmlformats.org/drawingml/2006/main">
+              <a:graphicData uri="http://schemas.openxmlformats.org/drawingml/2006/picture">
+                <pic:pic xmlns:pic="http://schemas.openxmlformats.org/drawingml/2006/picture">
+                  <pic:nvPicPr>
+                    <pic:cNvPr id="1" name=""/>
+                    <pic:cNvPicPr/>
+                  </pic:nvPicPr>
+                  <pic:blipFill>
+                    <a:blip r:embed="rId36"/>
+                    <a:stretch>
+                      <a:fillRect/>
+                    </a:stretch>
+                  </pic:blipFill>
+                  <pic:spPr>
+                    <a:xfrm>
+                      <a:off x="0" y="0"/>
+                      <a:ext cx="2790476" cy="780952"/>
+                    </a:xfrm>
+                    <a:prstGeom prst="rect">
+                      <a:avLst/>
+                    </a:prstGeom>
+                  </pic:spPr>
+                </pic:pic>
+              </a:graphicData>
+            </a:graphic>
+          </wp:inline>
+        </w:drawing>
+      </w:r>
+    </w:p>
+    <w:p>
+      <w:pPr>
+        <w:spacing w:line="0" w:lineRule="atLeast"/>
+        <w:rPr>
+          <w:rFonts w:ascii="Courier" w:hAnsi="Courier" w:cs="Courier"/>
+          <w:kern w:val="0"/>
+          <w:sz w:val="22"/>
+        </w:rPr>
+      </w:pPr>
+      <w:r>
+        <w:rPr>
+          <w:rFonts w:ascii="Courier" w:hAnsi="Courier" w:cs="Courier" w:hint="eastAsia"/>
+          <w:kern w:val="0"/>
+          <w:sz w:val="22"/>
+        </w:rPr>
+        <w:t>告诉核心总线上的数据是有效的</w:t>
+      </w:r>
+      <w:r>
+        <w:rPr>
+          <w:rFonts w:ascii="Courier" w:hAnsi="Courier" w:cs="Courier" w:hint="eastAsia"/>
+          <w:kern w:val="0"/>
+          <w:sz w:val="22"/>
+        </w:rPr>
+        <w:t>，然后进入</w:t>
+      </w:r>
+    </w:p>
+    <w:p>
+      <w:pPr>
+        <w:spacing w:line="0" w:lineRule="atLeast"/>
+        <w:rPr>
+          <w:rFonts w:ascii="Courier" w:hAnsi="Courier" w:cs="Courier"/>
+          <w:kern w:val="0"/>
+          <w:sz w:val="22"/>
+        </w:rPr>
+      </w:pPr>
+      <w:r>
+        <w:rPr>
+          <w:rFonts w:ascii="Courier" w:hAnsi="Courier" w:cs="Courier" w:hint="eastAsia"/>
+          <w:noProof/>
+          <w:kern w:val="0"/>
+          <w:sz w:val="22"/>
+        </w:rPr>
+        <w:lastRenderedPageBreak/>
+        <w:drawing>
+          <wp:inline distT="0" distB="0" distL="0" distR="0" wp14:anchorId="2687A58B" wp14:editId="2FBCE3BA">
+            <wp:extent cx="2952750" cy="5162550"/>
+            <wp:effectExtent l="0" t="0" r="0" b="0"/>
+            <wp:docPr id="31" name="图片 31"/>
+            <wp:cNvGraphicFramePr>
+              <a:graphicFrameLocks xmlns:a="http://schemas.openxmlformats.org/drawingml/2006/main" noChangeAspect="1"/>
+            </wp:cNvGraphicFramePr>
+            <a:graphic xmlns:a="http://schemas.openxmlformats.org/drawingml/2006/main">
+              <a:graphicData uri="http://schemas.openxmlformats.org/drawingml/2006/picture">
+                <pic:pic xmlns:pic="http://schemas.openxmlformats.org/drawingml/2006/picture">
+                  <pic:nvPicPr>
+                    <pic:cNvPr id="0" name="Picture 3"/>
+                    <pic:cNvPicPr>
+                      <a:picLocks noChangeAspect="1" noChangeArrowheads="1"/>
+                    </pic:cNvPicPr>
+                  </pic:nvPicPr>
+                  <pic:blipFill>
+                    <a:blip r:embed="rId37">
+                      <a:extLst>
+                        <a:ext uri="{28A0092B-C50C-407E-A947-70E740481C1C}">
+                          <a14:useLocalDpi xmlns:a14="http://schemas.microsoft.com/office/drawing/2010/main" val="0"/>
+                        </a:ext>
+                      </a:extLst>
+                    </a:blip>
+                    <a:srcRect/>
+                    <a:stretch>
+                      <a:fillRect/>
+                    </a:stretch>
+                  </pic:blipFill>
+                  <pic:spPr bwMode="auto">
+                    <a:xfrm>
+                      <a:off x="0" y="0"/>
+                      <a:ext cx="2952750" cy="5162550"/>
+                    </a:xfrm>
+                    <a:prstGeom prst="rect">
+                      <a:avLst/>
+                    </a:prstGeom>
+                    <a:noFill/>
+                    <a:ln>
+                      <a:noFill/>
+                    </a:ln>
+                  </pic:spPr>
+                </pic:pic>
+              </a:graphicData>
+            </a:graphic>
+          </wp:inline>
+        </w:drawing>
+      </w:r>
+    </w:p>
+    <w:p>
+      <w:pPr>
+        <w:spacing w:line="0" w:lineRule="atLeast"/>
+        <w:rPr>
+          <w:rFonts w:ascii="Courier" w:hAnsi="Courier" w:cs="Courier"/>
+          <w:kern w:val="0"/>
+          <w:sz w:val="22"/>
+        </w:rPr>
+      </w:pPr>
+      <w:r>
+        <w:rPr>
+          <w:rFonts w:ascii="Courier" w:hAnsi="Courier" w:cs="Courier" w:hint="eastAsia"/>
+          <w:kern w:val="0"/>
+          <w:sz w:val="22"/>
+        </w:rPr>
+        <w:t>接着就是第二个数据，通知</w:t>
+      </w:r>
+      <w:r>
+        <w:rPr>
+          <w:rFonts w:ascii="Courier" w:hAnsi="Courier" w:cs="Courier" w:hint="eastAsia"/>
+          <w:kern w:val="0"/>
+          <w:sz w:val="22"/>
+        </w:rPr>
+        <w:t>RX</w:t>
+      </w:r>
+      <w:r>
+        <w:rPr>
+          <w:rFonts w:ascii="Courier" w:hAnsi="Courier" w:cs="Courier" w:hint="eastAsia"/>
+          <w:kern w:val="0"/>
+          <w:sz w:val="22"/>
+        </w:rPr>
+        <w:t>引擎</w:t>
+      </w:r>
+      <w:r>
+        <w:rPr>
+          <w:rFonts w:ascii="Courier" w:hAnsi="Courier" w:cs="Courier" w:hint="eastAsia"/>
+          <w:kern w:val="0"/>
+          <w:sz w:val="22"/>
+        </w:rPr>
+        <w:t>,</w:t>
+      </w:r>
+      <w:r>
+        <w:rPr>
+          <w:rFonts w:ascii="Courier" w:hAnsi="Courier" w:cs="Courier" w:hint="eastAsia"/>
+          <w:kern w:val="0"/>
+          <w:sz w:val="22"/>
+        </w:rPr>
+        <w:t>发送结束，进入</w:t>
+      </w:r>
+      <w:r>
+        <w:rPr>
+          <w:rFonts w:ascii="Courier" w:hAnsi="Courier" w:cs="Courier" w:hint="eastAsia"/>
+          <w:kern w:val="0"/>
+          <w:sz w:val="22"/>
+        </w:rPr>
+        <w:t>RST</w:t>
+      </w:r>
+      <w:r>
+        <w:rPr>
+          <w:rFonts w:ascii="Courier" w:hAnsi="Courier" w:cs="Courier" w:hint="eastAsia"/>
+          <w:kern w:val="0"/>
+          <w:sz w:val="22"/>
+        </w:rPr>
+        <w:t>状态</w:t>
+      </w:r>
+    </w:p>
+    <w:p>
+      <w:pPr>
+        <w:spacing w:line="0" w:lineRule="atLeast"/>
+        <w:rPr>
+          <w:rFonts w:ascii="Courier" w:hAnsi="Courier" w:cs="Courier"/>
+          <w:kern w:val="0"/>
+          <w:sz w:val="22"/>
+        </w:rPr>
+      </w:pPr>
+      <w:r>
+        <w:rPr>
+          <w:rFonts w:ascii="Courier" w:hAnsi="Courier" w:cs="Courier" w:hint="eastAsia"/>
+          <w:kern w:val="0"/>
+          <w:sz w:val="22"/>
+        </w:rPr>
+        <w:t>关注</w:t>
+      </w:r>
+      <w:proofErr w:type="spellStart"/>
+      <w:r>
+        <w:rPr>
+          <w:rFonts w:ascii="Courier" w:hAnsi="Courier" w:cs="Courier"/>
+          <w:kern w:val="0"/>
+          <w:sz w:val="22"/>
+        </w:rPr>
+        <w:t>rd_data</w:t>
+      </w:r>
+      <w:proofErr w:type="spellEnd"/>
+      <w:r>
+        <w:rPr>
+          <w:rFonts w:ascii="Courier" w:hAnsi="Courier" w:cs="Courier"/>
+          <w:kern w:val="0"/>
+          <w:sz w:val="22"/>
+        </w:rPr>
+        <w:t xml:space="preserve">, </w:t>
+      </w:r>
+      <w:r>
+        <w:rPr>
+          <w:rFonts w:ascii="Courier" w:hAnsi="Courier" w:cs="Courier" w:hint="eastAsia"/>
+          <w:kern w:val="0"/>
+          <w:sz w:val="22"/>
+        </w:rPr>
+        <w:t>这个数据在</w:t>
+      </w:r>
+      <w:r>
+        <w:rPr>
+          <w:rFonts w:ascii="Courier" w:hAnsi="Courier" w:cs="Courier" w:hint="eastAsia"/>
+          <w:kern w:val="0"/>
+          <w:sz w:val="22"/>
+        </w:rPr>
+        <w:t>MEM</w:t>
+      </w:r>
+      <w:r>
+        <w:rPr>
+          <w:rFonts w:ascii="Courier" w:hAnsi="Courier" w:cs="Courier"/>
+          <w:kern w:val="0"/>
+          <w:sz w:val="22"/>
+        </w:rPr>
+        <w:t>_ACCESS</w:t>
+      </w:r>
+      <w:r>
+        <w:rPr>
+          <w:rFonts w:ascii="Courier" w:hAnsi="Courier" w:cs="Courier" w:hint="eastAsia"/>
+          <w:kern w:val="0"/>
+          <w:sz w:val="22"/>
+        </w:rPr>
+        <w:t>中产生的</w:t>
+      </w:r>
+      <w:r>
+        <w:rPr>
+          <w:rFonts w:ascii="Courier" w:hAnsi="Courier" w:cs="Courier" w:hint="eastAsia"/>
+          <w:kern w:val="0"/>
+          <w:sz w:val="22"/>
+        </w:rPr>
+        <w:t>，这个数据的</w:t>
+      </w:r>
+      <w:r>
+        <w:rPr>
+          <w:rFonts w:ascii="Courier" w:hAnsi="Courier" w:cs="Courier" w:hint="eastAsia"/>
+          <w:kern w:val="0"/>
+          <w:sz w:val="22"/>
+        </w:rPr>
+        <w:t>产生我也没有搞</w:t>
+      </w:r>
+      <w:r>
+        <w:rPr>
+          <w:rFonts w:ascii="Courier" w:hAnsi="Courier" w:cs="Courier" w:hint="eastAsia"/>
+          <w:kern w:val="0"/>
+          <w:sz w:val="22"/>
+        </w:rPr>
+        <w:t>懂</w:t>
+      </w:r>
+    </w:p>
+    <w:p>
+      <w:pPr>
+        <w:spacing w:line="0" w:lineRule="atLeast"/>
+        <w:rPr>
+          <w:rFonts w:ascii="Courier" w:hAnsi="Courier" w:cs="Courier"/>
+          <w:kern w:val="0"/>
+          <w:sz w:val="22"/>
+        </w:rPr>
+      </w:pPr>
+    </w:p>
+    <w:p>
+      <w:pPr>
+        <w:spacing w:line="0" w:lineRule="atLeast"/>
+        <w:rPr>
+          <w:rFonts w:ascii="Courier" w:hAnsi="Courier" w:cs="Courier" w:hint="eastAsia"/>
+          <w:kern w:val="0"/>
+          <w:sz w:val="22"/>
+        </w:rPr>
+      </w:pPr>
+      <w:r>
+        <w:rPr>
+          <w:rFonts w:ascii="Courier" w:hAnsi="Courier" w:cs="Courier" w:hint="eastAsia"/>
+          <w:kern w:val="0"/>
+          <w:sz w:val="22"/>
+        </w:rPr>
+        <w:t>那</w:t>
+      </w:r>
+      <w:bookmarkStart w:id="10" w:name="_GoBack"/>
+      <w:bookmarkEnd w:id="10"/>
     </w:p>
     <w:sectPr>
       <w:pgSz w:w="11906" w:h="16838"/>
@@ -13827,7 +16554,7 @@
       </w:r>
     </w:p>
   </w:comment>
-  <w:comment w:id="6" w:author="Zhou xingzhi" w:date="2018-11-20T10:15:00Z" w:initials="Zx">
+  <w:comment w:id="8" w:author="Zhou xingzhi" w:date="2018-11-20T10:15:00Z" w:initials="Zx">
     <w:p>
       <w:pPr>
         <w:pStyle w:val="a5"/>
@@ -13849,7 +16576,7 @@
       </w:r>
     </w:p>
   </w:comment>
-  <w:comment w:id="7" w:author="Zhou xingzhi" w:date="2018-11-20T10:40:00Z" w:initials="Zx">
+  <w:comment w:id="9" w:author="Zhou xingzhi" w:date="2018-11-20T10:40:00Z" w:initials="Zx">
     <w:p>
       <w:pPr>
         <w:pStyle w:val="a5"/>
@@ -14069,6 +16796,7 @@
     <w:lsdException w:name="HTML Sample" w:semiHidden="1" w:unhideWhenUsed="1"/>
     <w:lsdException w:name="HTML Typewriter" w:semiHidden="1" w:unhideWhenUsed="1"/>
     <w:lsdException w:name="HTML Variable" w:semiHidden="1" w:unhideWhenUsed="1"/>
+    <w:lsdException w:name="Normal Table" w:semiHidden="1" w:unhideWhenUsed="1"/>
     <w:lsdException w:name="annotation subject" w:semiHidden="1" w:unhideWhenUsed="1"/>
     <w:lsdException w:name="No List" w:semiHidden="1" w:unhideWhenUsed="1"/>
     <w:lsdException w:name="Outline List 1" w:semiHidden="1" w:unhideWhenUsed="1"/>
@@ -14112,8 +16840,10 @@
     <w:lsdException w:name="Table Elegant" w:semiHidden="1" w:unhideWhenUsed="1"/>
     <w:lsdException w:name="Table Professional" w:semiHidden="1" w:unhideWhenUsed="1"/>
     <w:lsdException w:name="Table Subtle 1" w:semiHidden="1" w:unhideWhenUsed="1"/>
+    <w:lsdException w:name="Table Subtle 2" w:semiHidden="1" w:unhideWhenUsed="1"/>
     <w:lsdException w:name="Table Web 1" w:semiHidden="1" w:unhideWhenUsed="1"/>
     <w:lsdException w:name="Table Web 2" w:semiHidden="1" w:unhideWhenUsed="1"/>
+    <w:lsdException w:name="Table Web 3" w:semiHidden="1" w:unhideWhenUsed="1"/>
     <w:lsdException w:name="Balloon Text" w:semiHidden="1" w:unhideWhenUsed="1"/>
     <w:lsdException w:name="Table Grid" w:uiPriority="39"/>
     <w:lsdException w:name="Table Theme" w:semiHidden="1" w:unhideWhenUsed="1"/>
@@ -14815,7 +17545,7 @@
 </file>
 
 <file path=customXml/itemProps1.xml><?xml version="1.0" encoding="utf-8"?>
-<ds:datastoreItem xmlns:ds="http://schemas.openxmlformats.org/officeDocument/2006/customXml" ds:itemID="{EDCC79D1-525D-4866-8D36-06C45D7B0B71}">
+<ds:datastoreItem xmlns:ds="http://schemas.openxmlformats.org/officeDocument/2006/customXml" ds:itemID="{55C7FB64-7744-42E4-ADDC-D5AF95555C60}">
   <ds:schemaRefs>
     <ds:schemaRef ds:uri="http://schemas.openxmlformats.org/officeDocument/2006/bibliography"/>
   </ds:schemaRefs>

</xml_diff>

<commit_message>
find the board on Windows
</commit_message>
<xml_diff>
--- a/pcie_learning.docx
+++ b/pcie_learning.docx
@@ -16659,7 +16659,7 @@
       <w:pPr>
         <w:spacing w:line="0" w:lineRule="atLeast"/>
         <w:rPr>
-          <w:rFonts w:ascii="Courier" w:hAnsi="Courier" w:cs="Courier" w:hint="eastAsia"/>
+          <w:rFonts w:ascii="Courier" w:hAnsi="Courier" w:cs="Courier"/>
           <w:kern w:val="0"/>
           <w:sz w:val="22"/>
         </w:rPr>
@@ -16711,7 +16711,7 @@
       <w:pPr>
         <w:spacing w:line="0" w:lineRule="atLeast"/>
         <w:rPr>
-          <w:rFonts w:ascii="Courier" w:hAnsi="Courier" w:cs="Courier" w:hint="eastAsia"/>
+          <w:rFonts w:ascii="Courier" w:hAnsi="Courier" w:cs="Courier"/>
           <w:kern w:val="0"/>
           <w:sz w:val="22"/>
         </w:rPr>
@@ -16772,7 +16772,7 @@
       <w:pPr>
         <w:spacing w:line="0" w:lineRule="atLeast"/>
         <w:rPr>
-          <w:rFonts w:ascii="Courier" w:hAnsi="Courier" w:cs="Courier" w:hint="eastAsia"/>
+          <w:rFonts w:ascii="Courier" w:hAnsi="Courier" w:cs="Courier"/>
           <w:kern w:val="0"/>
           <w:sz w:val="22"/>
         </w:rPr>
@@ -16815,13 +16815,19 @@
           </w:rPr>
           <w:t>00001111</w:t>
         </w:r>
+        <w:r>
+          <w:t>‬</w:t>
+        </w:r>
+        <w:r>
+          <w:t>‬</w:t>
+        </w:r>
       </w:bdo>
     </w:p>
     <w:p>
       <w:pPr>
         <w:spacing w:line="0" w:lineRule="atLeast"/>
         <w:rPr>
-          <w:rFonts w:ascii="Courier" w:hAnsi="Courier" w:cs="Courier" w:hint="eastAsia"/>
+          <w:rFonts w:ascii="Courier" w:hAnsi="Courier" w:cs="Courier"/>
           <w:kern w:val="0"/>
           <w:sz w:val="22"/>
         </w:rPr>
@@ -16930,6 +16936,12 @@
           </w:rPr>
           <w:t>‬</w:t>
         </w:r>
+        <w:r>
+          <w:t>‬</w:t>
+        </w:r>
+        <w:r>
+          <w:t>‬</w:t>
+        </w:r>
       </w:bdo>
     </w:p>
     <w:p>
@@ -17086,7 +17098,7 @@
       <w:pPr>
         <w:spacing w:line="0" w:lineRule="atLeast"/>
         <w:rPr>
-          <w:rFonts w:ascii="Courier" w:hAnsi="Courier" w:cs="Courier" w:hint="eastAsia"/>
+          <w:rFonts w:ascii="Courier" w:hAnsi="Courier" w:cs="Courier"/>
           <w:kern w:val="0"/>
           <w:sz w:val="22"/>
         </w:rPr>
@@ -17146,7 +17158,7 @@
       <w:pPr>
         <w:spacing w:line="0" w:lineRule="atLeast"/>
         <w:rPr>
-          <w:rFonts w:ascii="Courier" w:hAnsi="Courier" w:cs="Courier" w:hint="eastAsia"/>
+          <w:rFonts w:ascii="Courier" w:hAnsi="Courier" w:cs="Courier"/>
           <w:color w:val="FF0000"/>
           <w:kern w:val="0"/>
           <w:sz w:val="22"/>
@@ -17288,13 +17300,19 @@
           </w:rPr>
           <w:t>10</w:t>
         </w:r>
+        <w:r>
+          <w:t>‬</w:t>
+        </w:r>
+        <w:r>
+          <w:t>‬</w:t>
+        </w:r>
       </w:bdo>
     </w:p>
     <w:p>
       <w:pPr>
         <w:spacing w:line="0" w:lineRule="atLeast"/>
         <w:rPr>
-          <w:rFonts w:ascii="Courier" w:hAnsi="Courier" w:cs="Courier" w:hint="eastAsia"/>
+          <w:rFonts w:ascii="Courier" w:hAnsi="Courier" w:cs="Courier"/>
           <w:kern w:val="0"/>
           <w:sz w:val="22"/>
         </w:rPr>
@@ -17347,21 +17365,19 @@
       <w:pPr>
         <w:spacing w:line="0" w:lineRule="atLeast"/>
         <w:rPr>
+          <w:rFonts w:ascii="Tahoma" w:hAnsi="Tahoma" w:cs="Tahoma"/>
+          <w:kern w:val="0"/>
+          <w:sz w:val="22"/>
+        </w:rPr>
+      </w:pPr>
+      <w:r>
+        <w:rPr>
           <w:rFonts w:ascii="Tahoma" w:hAnsi="Tahoma" w:cs="Tahoma" w:hint="eastAsia"/>
           <w:kern w:val="0"/>
           <w:sz w:val="22"/>
         </w:rPr>
-      </w:pPr>
-      <w:r>
-        <w:rPr>
-          <w:rFonts w:ascii="Tahoma" w:hAnsi="Tahoma" w:cs="Tahoma" w:hint="eastAsia"/>
-          <w:kern w:val="0"/>
-          <w:sz w:val="22"/>
-        </w:rPr>
         <w:t>存储器写请求</w:t>
       </w:r>
-      <w:bookmarkStart w:id="10" w:name="_GoBack"/>
-      <w:bookmarkEnd w:id="10"/>
     </w:p>
     <w:p>
       <w:pPr>
@@ -17404,7 +17420,7 @@
       <w:pPr>
         <w:spacing w:line="0" w:lineRule="atLeast"/>
         <w:rPr>
-          <w:rFonts w:ascii="Courier" w:hAnsi="Courier" w:cs="Courier" w:hint="eastAsia"/>
+          <w:rFonts w:ascii="Courier" w:hAnsi="Courier" w:cs="Courier"/>
           <w:kern w:val="0"/>
           <w:sz w:val="22"/>
         </w:rPr>
@@ -17467,7 +17483,7 @@
       <w:pPr>
         <w:spacing w:line="0" w:lineRule="atLeast"/>
         <w:rPr>
-          <w:rFonts w:ascii="Courier" w:hAnsi="Courier" w:cs="Courier" w:hint="eastAsia"/>
+          <w:rFonts w:ascii="Courier" w:hAnsi="Courier" w:cs="Courier"/>
           <w:kern w:val="0"/>
           <w:sz w:val="22"/>
         </w:rPr>
@@ -17512,7 +17528,7 @@
       <w:pPr>
         <w:spacing w:line="0" w:lineRule="atLeast"/>
         <w:rPr>
-          <w:rFonts w:ascii="Courier" w:hAnsi="Courier" w:cs="Courier" w:hint="eastAsia"/>
+          <w:rFonts w:ascii="Courier" w:hAnsi="Courier" w:cs="Courier"/>
           <w:kern w:val="0"/>
           <w:sz w:val="22"/>
         </w:rPr>
@@ -17538,7 +17554,7 @@
       <w:pPr>
         <w:spacing w:line="0" w:lineRule="atLeast"/>
         <w:rPr>
-          <w:rFonts w:ascii="Courier" w:hAnsi="Courier" w:cs="Courier" w:hint="eastAsia"/>
+          <w:rFonts w:ascii="Courier" w:hAnsi="Courier" w:cs="Courier"/>
           <w:color w:val="FF0000"/>
           <w:kern w:val="0"/>
           <w:sz w:val="22"/>
@@ -17682,7 +17698,7 @@
       <w:pPr>
         <w:spacing w:line="0" w:lineRule="atLeast"/>
         <w:rPr>
-          <w:rFonts w:ascii="Courier" w:hAnsi="Courier" w:cs="Courier" w:hint="eastAsia"/>
+          <w:rFonts w:ascii="Courier" w:hAnsi="Courier" w:cs="Courier"/>
           <w:kern w:val="0"/>
           <w:sz w:val="22"/>
         </w:rPr>
@@ -17708,7 +17724,7 @@
       <w:pPr>
         <w:spacing w:line="0" w:lineRule="atLeast"/>
         <w:rPr>
-          <w:rFonts w:ascii="Courier" w:hAnsi="Courier" w:cs="Courier" w:hint="eastAsia"/>
+          <w:rFonts w:ascii="Courier" w:hAnsi="Courier" w:cs="Courier"/>
           <w:kern w:val="0"/>
           <w:sz w:val="22"/>
         </w:rPr>
@@ -17824,7 +17840,7 @@
       <w:pPr>
         <w:spacing w:line="0" w:lineRule="atLeast"/>
         <w:rPr>
-          <w:rFonts w:ascii="Courier" w:hAnsi="Courier" w:cs="Courier" w:hint="eastAsia"/>
+          <w:rFonts w:ascii="Courier" w:hAnsi="Courier" w:cs="Courier"/>
           <w:kern w:val="0"/>
           <w:sz w:val="22"/>
         </w:rPr>
@@ -17850,7 +17866,7 @@
       <w:pPr>
         <w:spacing w:line="0" w:lineRule="atLeast"/>
         <w:rPr>
-          <w:rFonts w:ascii="Courier" w:hAnsi="Courier" w:cs="Courier" w:hint="eastAsia"/>
+          <w:rFonts w:ascii="Courier" w:hAnsi="Courier" w:cs="Courier"/>
           <w:kern w:val="0"/>
           <w:sz w:val="22"/>
         </w:rPr>
@@ -17898,13 +17914,19 @@
           </w:rPr>
           <w:t>为什么多出这么多</w:t>
         </w:r>
+        <w:r>
+          <w:t>‬</w:t>
+        </w:r>
+        <w:r>
+          <w:t>‬</w:t>
+        </w:r>
       </w:bdo>
     </w:p>
     <w:p>
       <w:pPr>
         <w:spacing w:line="0" w:lineRule="atLeast"/>
         <w:rPr>
-          <w:rFonts w:ascii="Courier" w:hAnsi="Courier" w:cs="Courier" w:hint="eastAsia"/>
+          <w:rFonts w:ascii="Courier" w:hAnsi="Courier" w:cs="Courier"/>
           <w:color w:val="FF0000"/>
           <w:kern w:val="0"/>
           <w:sz w:val="22"/>
@@ -18016,7 +18038,7 @@
       <w:pPr>
         <w:spacing w:line="0" w:lineRule="atLeast"/>
         <w:rPr>
-          <w:rFonts w:ascii="Courier" w:hAnsi="Courier" w:cs="Courier" w:hint="eastAsia"/>
+          <w:rFonts w:ascii="Courier" w:hAnsi="Courier" w:cs="Courier"/>
           <w:kern w:val="0"/>
           <w:sz w:val="22"/>
         </w:rPr>
@@ -18058,7 +18080,7 @@
       <w:pPr>
         <w:spacing w:line="0" w:lineRule="atLeast"/>
         <w:rPr>
-          <w:rFonts w:ascii="Courier" w:hAnsi="Courier" w:cs="Courier" w:hint="eastAsia"/>
+          <w:rFonts w:ascii="Courier" w:hAnsi="Courier" w:cs="Courier"/>
           <w:kern w:val="0"/>
           <w:sz w:val="22"/>
         </w:rPr>
@@ -18068,7 +18090,7 @@
       <w:pPr>
         <w:spacing w:line="0" w:lineRule="atLeast"/>
         <w:rPr>
-          <w:rFonts w:ascii="Courier" w:hAnsi="Courier" w:cs="Courier" w:hint="eastAsia"/>
+          <w:rFonts w:ascii="Courier" w:hAnsi="Courier" w:cs="Courier"/>
           <w:kern w:val="0"/>
           <w:sz w:val="22"/>
         </w:rPr>
@@ -18159,6 +18181,12 @@
           </w:rPr>
           <w:t>001101000000000000000000100</w:t>
         </w:r>
+        <w:r>
+          <w:t>‬</w:t>
+        </w:r>
+        <w:r>
+          <w:t>‬</w:t>
+        </w:r>
       </w:bdo>
     </w:p>
     <w:p>
@@ -18188,25 +18216,7 @@
             <w:sz w:val="22"/>
             <w:highlight w:val="yellow"/>
           </w:rPr>
-          <w:t>00</w:t>
-        </w:r>
-        <w:r>
-          <w:rPr>
-            <w:rFonts w:ascii="Courier" w:hAnsi="Courier" w:cs="Courier"/>
-            <w:kern w:val="0"/>
-            <w:sz w:val="22"/>
-            <w:highlight w:val="yellow"/>
-          </w:rPr>
-          <w:t>0000</w:t>
-        </w:r>
-        <w:r>
-          <w:rPr>
-            <w:rFonts w:ascii="Courier" w:hAnsi="Courier" w:cs="Courier"/>
-            <w:kern w:val="0"/>
-            <w:sz w:val="22"/>
-            <w:highlight w:val="yellow"/>
-          </w:rPr>
-          <w:t>01101000000</w:t>
+          <w:t>00000001101000000</w:t>
         </w:r>
         <w:r>
           <w:rPr>
@@ -18222,6 +18232,12 @@
             <w:kern w:val="0"/>
             <w:sz w:val="22"/>
           </w:rPr>
+          <w:t>‬</w:t>
+        </w:r>
+        <w:r>
+          <w:t>‬</w:t>
+        </w:r>
+        <w:r>
           <w:t>‬</w:t>
         </w:r>
       </w:bdo>
@@ -18294,13 +18310,19 @@
           </w:rPr>
           <w:t>‬</w:t>
         </w:r>
+        <w:r>
+          <w:t>‬</w:t>
+        </w:r>
+        <w:r>
+          <w:t>‬</w:t>
+        </w:r>
       </w:bdo>
     </w:p>
     <w:p>
       <w:pPr>
         <w:spacing w:line="0" w:lineRule="atLeast"/>
         <w:rPr>
-          <w:rFonts w:ascii="Courier" w:hAnsi="Courier" w:cs="Courier" w:hint="eastAsia"/>
+          <w:rFonts w:ascii="Courier" w:hAnsi="Courier" w:cs="Courier"/>
           <w:kern w:val="0"/>
           <w:sz w:val="22"/>
         </w:rPr>
@@ -18313,6 +18335,744 @@
         </w:rPr>
         <w:t>数据对应之前的写数据</w:t>
       </w:r>
+    </w:p>
+    <w:p>
+      <w:pPr>
+        <w:spacing w:line="0" w:lineRule="atLeast"/>
+        <w:rPr>
+          <w:rFonts w:ascii="Courier" w:hAnsi="Courier" w:cs="Courier"/>
+          <w:kern w:val="0"/>
+          <w:sz w:val="22"/>
+        </w:rPr>
+      </w:pPr>
+    </w:p>
+    <w:p>
+      <w:pPr>
+        <w:spacing w:line="0" w:lineRule="atLeast"/>
+        <w:rPr>
+          <w:rFonts w:ascii="Courier" w:hAnsi="Courier" w:cs="Courier"/>
+          <w:kern w:val="0"/>
+          <w:sz w:val="22"/>
+        </w:rPr>
+      </w:pPr>
+    </w:p>
+    <w:p>
+      <w:pPr>
+        <w:spacing w:line="0" w:lineRule="atLeast"/>
+        <w:rPr>
+          <w:rFonts w:ascii="Courier" w:hAnsi="Courier" w:cs="Courier"/>
+          <w:kern w:val="0"/>
+          <w:sz w:val="22"/>
+        </w:rPr>
+      </w:pPr>
+      <w:r>
+        <w:rPr>
+          <w:rFonts w:ascii="Courier" w:hAnsi="Courier" w:cs="Courier" w:hint="eastAsia"/>
+          <w:kern w:val="0"/>
+          <w:sz w:val="22"/>
+        </w:rPr>
+        <w:t>把</w:t>
+      </w:r>
+      <w:r>
+        <w:rPr>
+          <w:rFonts w:ascii="Courier" w:hAnsi="Courier" w:cs="Courier" w:hint="eastAsia"/>
+          <w:kern w:val="0"/>
+          <w:sz w:val="22"/>
+        </w:rPr>
+        <w:t>PIO</w:t>
+      </w:r>
+      <w:r>
+        <w:rPr>
+          <w:rFonts w:ascii="Courier" w:hAnsi="Courier" w:cs="Courier" w:hint="eastAsia"/>
+          <w:kern w:val="0"/>
+          <w:sz w:val="22"/>
+        </w:rPr>
+        <w:t>程序烧写到</w:t>
+      </w:r>
+      <w:proofErr w:type="spellStart"/>
+      <w:r>
+        <w:rPr>
+          <w:rFonts w:ascii="Courier" w:hAnsi="Courier" w:cs="Courier" w:hint="eastAsia"/>
+          <w:kern w:val="0"/>
+          <w:sz w:val="22"/>
+        </w:rPr>
+        <w:t>fpga</w:t>
+      </w:r>
+      <w:proofErr w:type="spellEnd"/>
+      <w:r>
+        <w:rPr>
+          <w:rFonts w:ascii="Courier" w:hAnsi="Courier" w:cs="Courier" w:hint="eastAsia"/>
+          <w:kern w:val="0"/>
+          <w:sz w:val="22"/>
+        </w:rPr>
+        <w:t>，插入</w:t>
+      </w:r>
+      <w:proofErr w:type="spellStart"/>
+      <w:r>
+        <w:rPr>
+          <w:rFonts w:ascii="Courier" w:hAnsi="Courier" w:cs="Courier" w:hint="eastAsia"/>
+          <w:kern w:val="0"/>
+          <w:sz w:val="22"/>
+        </w:rPr>
+        <w:t>pcie</w:t>
+      </w:r>
+      <w:proofErr w:type="spellEnd"/>
+    </w:p>
+    <w:p>
+      <w:pPr>
+        <w:spacing w:line="0" w:lineRule="atLeast"/>
+        <w:rPr>
+          <w:rFonts w:ascii="Courier" w:hAnsi="Courier" w:cs="Courier"/>
+          <w:kern w:val="0"/>
+          <w:sz w:val="22"/>
+        </w:rPr>
+      </w:pPr>
+      <w:r>
+        <w:rPr>
+          <w:noProof/>
+        </w:rPr>
+        <w:drawing>
+          <wp:inline distT="0" distB="0" distL="0" distR="0" wp14:anchorId="195B177A" wp14:editId="56A061CF">
+            <wp:extent cx="4304762" cy="2019048"/>
+            <wp:effectExtent l="0" t="0" r="635" b="635"/>
+            <wp:docPr id="37" name="图片 37"/>
+            <wp:cNvGraphicFramePr>
+              <a:graphicFrameLocks xmlns:a="http://schemas.openxmlformats.org/drawingml/2006/main" noChangeAspect="1"/>
+            </wp:cNvGraphicFramePr>
+            <a:graphic xmlns:a="http://schemas.openxmlformats.org/drawingml/2006/main">
+              <a:graphicData uri="http://schemas.openxmlformats.org/drawingml/2006/picture">
+                <pic:pic xmlns:pic="http://schemas.openxmlformats.org/drawingml/2006/picture">
+                  <pic:nvPicPr>
+                    <pic:cNvPr id="1" name=""/>
+                    <pic:cNvPicPr/>
+                  </pic:nvPicPr>
+                  <pic:blipFill>
+                    <a:blip r:embed="rId45"/>
+                    <a:stretch>
+                      <a:fillRect/>
+                    </a:stretch>
+                  </pic:blipFill>
+                  <pic:spPr>
+                    <a:xfrm>
+                      <a:off x="0" y="0"/>
+                      <a:ext cx="4304762" cy="2019048"/>
+                    </a:xfrm>
+                    <a:prstGeom prst="rect">
+                      <a:avLst/>
+                    </a:prstGeom>
+                  </pic:spPr>
+                </pic:pic>
+              </a:graphicData>
+            </a:graphic>
+          </wp:inline>
+        </w:drawing>
+      </w:r>
+    </w:p>
+    <w:p>
+      <w:pPr>
+        <w:spacing w:line="0" w:lineRule="atLeast"/>
+        <w:rPr>
+          <w:rFonts w:ascii="Courier" w:hAnsi="Courier" w:cs="Courier"/>
+          <w:kern w:val="0"/>
+          <w:sz w:val="22"/>
+        </w:rPr>
+      </w:pPr>
+      <w:r>
+        <w:rPr>
+          <w:rFonts w:ascii="Courier" w:hAnsi="Courier" w:cs="Courier" w:hint="eastAsia"/>
+          <w:kern w:val="0"/>
+          <w:sz w:val="22"/>
+        </w:rPr>
+        <w:t>上电之后识别不到</w:t>
+      </w:r>
+      <w:r>
+        <w:rPr>
+          <w:rFonts w:ascii="Courier" w:hAnsi="Courier" w:cs="Courier" w:hint="eastAsia"/>
+          <w:kern w:val="0"/>
+          <w:sz w:val="22"/>
+        </w:rPr>
+        <w:t>板卡</w:t>
+      </w:r>
+    </w:p>
+    <w:p>
+      <w:pPr>
+        <w:spacing w:line="0" w:lineRule="atLeast"/>
+        <w:rPr>
+          <w:rFonts w:ascii="Courier" w:hAnsi="Courier" w:cs="Courier"/>
+          <w:kern w:val="0"/>
+          <w:sz w:val="22"/>
+        </w:rPr>
+      </w:pPr>
+      <w:r>
+        <w:rPr>
+          <w:rFonts w:ascii="Courier" w:hAnsi="Courier" w:cs="Courier" w:hint="eastAsia"/>
+          <w:kern w:val="0"/>
+          <w:sz w:val="22"/>
+        </w:rPr>
+        <w:t>问题出在管脚约束上面，查原理图</w:t>
+      </w:r>
+      <w:proofErr w:type="spellStart"/>
+      <w:r>
+        <w:rPr>
+          <w:rFonts w:ascii="Courier" w:hAnsi="Courier" w:cs="Courier" w:hint="eastAsia"/>
+          <w:kern w:val="0"/>
+          <w:sz w:val="22"/>
+        </w:rPr>
+        <w:t>rst</w:t>
+      </w:r>
+      <w:proofErr w:type="spellEnd"/>
+      <w:r>
+        <w:rPr>
+          <w:rFonts w:ascii="Courier" w:hAnsi="Courier" w:cs="Courier" w:hint="eastAsia"/>
+          <w:kern w:val="0"/>
+          <w:sz w:val="22"/>
+        </w:rPr>
+        <w:t>、</w:t>
+      </w:r>
+      <w:proofErr w:type="spellStart"/>
+      <w:r>
+        <w:rPr>
+          <w:rFonts w:ascii="Courier" w:hAnsi="Courier" w:cs="Courier" w:hint="eastAsia"/>
+          <w:kern w:val="0"/>
+          <w:sz w:val="22"/>
+        </w:rPr>
+        <w:t>clk</w:t>
+      </w:r>
+      <w:proofErr w:type="spellEnd"/>
+      <w:r>
+        <w:rPr>
+          <w:rFonts w:ascii="Courier" w:hAnsi="Courier" w:cs="Courier" w:hint="eastAsia"/>
+          <w:kern w:val="0"/>
+          <w:sz w:val="22"/>
+        </w:rPr>
+        <w:t>、收发</w:t>
+      </w:r>
+      <w:r>
+        <w:rPr>
+          <w:rFonts w:ascii="Courier" w:hAnsi="Courier" w:cs="Courier" w:hint="eastAsia"/>
+          <w:kern w:val="0"/>
+          <w:sz w:val="22"/>
+        </w:rPr>
+        <w:t>，配置成对应的</w:t>
+      </w:r>
+    </w:p>
+    <w:p>
+      <w:pPr>
+        <w:spacing w:line="0" w:lineRule="atLeast"/>
+        <w:rPr>
+          <w:rFonts w:ascii="Courier" w:hAnsi="Courier" w:cs="Courier" w:hint="eastAsia"/>
+          <w:kern w:val="0"/>
+          <w:sz w:val="22"/>
+        </w:rPr>
+      </w:pPr>
+      <w:r>
+        <w:rPr>
+          <w:noProof/>
+        </w:rPr>
+        <w:lastRenderedPageBreak/>
+        <w:drawing>
+          <wp:inline distT="0" distB="0" distL="0" distR="0" wp14:anchorId="108ABC05" wp14:editId="2570086D">
+            <wp:extent cx="2838450" cy="1446623"/>
+            <wp:effectExtent l="0" t="0" r="0" b="1270"/>
+            <wp:docPr id="38" name="图片 38"/>
+            <wp:cNvGraphicFramePr>
+              <a:graphicFrameLocks xmlns:a="http://schemas.openxmlformats.org/drawingml/2006/main" noChangeAspect="1"/>
+            </wp:cNvGraphicFramePr>
+            <a:graphic xmlns:a="http://schemas.openxmlformats.org/drawingml/2006/main">
+              <a:graphicData uri="http://schemas.openxmlformats.org/drawingml/2006/picture">
+                <pic:pic xmlns:pic="http://schemas.openxmlformats.org/drawingml/2006/picture">
+                  <pic:nvPicPr>
+                    <pic:cNvPr id="1" name=""/>
+                    <pic:cNvPicPr/>
+                  </pic:nvPicPr>
+                  <pic:blipFill>
+                    <a:blip r:embed="rId46"/>
+                    <a:stretch>
+                      <a:fillRect/>
+                    </a:stretch>
+                  </pic:blipFill>
+                  <pic:spPr>
+                    <a:xfrm>
+                      <a:off x="0" y="0"/>
+                      <a:ext cx="2861049" cy="1458141"/>
+                    </a:xfrm>
+                    <a:prstGeom prst="rect">
+                      <a:avLst/>
+                    </a:prstGeom>
+                  </pic:spPr>
+                </pic:pic>
+              </a:graphicData>
+            </a:graphic>
+          </wp:inline>
+        </w:drawing>
+      </w:r>
+      <w:r>
+        <w:rPr>
+          <w:noProof/>
+        </w:rPr>
+        <w:drawing>
+          <wp:inline distT="0" distB="0" distL="0" distR="0" wp14:anchorId="0748D6E5" wp14:editId="1C045C27">
+            <wp:extent cx="2305050" cy="1821145"/>
+            <wp:effectExtent l="0" t="0" r="0" b="8255"/>
+            <wp:docPr id="39" name="图片 39"/>
+            <wp:cNvGraphicFramePr>
+              <a:graphicFrameLocks xmlns:a="http://schemas.openxmlformats.org/drawingml/2006/main" noChangeAspect="1"/>
+            </wp:cNvGraphicFramePr>
+            <a:graphic xmlns:a="http://schemas.openxmlformats.org/drawingml/2006/main">
+              <a:graphicData uri="http://schemas.openxmlformats.org/drawingml/2006/picture">
+                <pic:pic xmlns:pic="http://schemas.openxmlformats.org/drawingml/2006/picture">
+                  <pic:nvPicPr>
+                    <pic:cNvPr id="1" name=""/>
+                    <pic:cNvPicPr/>
+                  </pic:nvPicPr>
+                  <pic:blipFill>
+                    <a:blip r:embed="rId47"/>
+                    <a:stretch>
+                      <a:fillRect/>
+                    </a:stretch>
+                  </pic:blipFill>
+                  <pic:spPr>
+                    <a:xfrm>
+                      <a:off x="0" y="0"/>
+                      <a:ext cx="2327330" cy="1838748"/>
+                    </a:xfrm>
+                    <a:prstGeom prst="rect">
+                      <a:avLst/>
+                    </a:prstGeom>
+                  </pic:spPr>
+                </pic:pic>
+              </a:graphicData>
+            </a:graphic>
+          </wp:inline>
+        </w:drawing>
+      </w:r>
+      <w:r>
+        <w:rPr>
+          <w:noProof/>
+        </w:rPr>
+        <w:drawing>
+          <wp:inline distT="0" distB="0" distL="0" distR="0" wp14:anchorId="71050114" wp14:editId="74B286CA">
+            <wp:extent cx="4267200" cy="734661"/>
+            <wp:effectExtent l="0" t="0" r="0" b="8890"/>
+            <wp:docPr id="40" name="图片 40"/>
+            <wp:cNvGraphicFramePr>
+              <a:graphicFrameLocks xmlns:a="http://schemas.openxmlformats.org/drawingml/2006/main" noChangeAspect="1"/>
+            </wp:cNvGraphicFramePr>
+            <a:graphic xmlns:a="http://schemas.openxmlformats.org/drawingml/2006/main">
+              <a:graphicData uri="http://schemas.openxmlformats.org/drawingml/2006/picture">
+                <pic:pic xmlns:pic="http://schemas.openxmlformats.org/drawingml/2006/picture">
+                  <pic:nvPicPr>
+                    <pic:cNvPr id="1" name=""/>
+                    <pic:cNvPicPr/>
+                  </pic:nvPicPr>
+                  <pic:blipFill>
+                    <a:blip r:embed="rId48"/>
+                    <a:stretch>
+                      <a:fillRect/>
+                    </a:stretch>
+                  </pic:blipFill>
+                  <pic:spPr>
+                    <a:xfrm>
+                      <a:off x="0" y="0"/>
+                      <a:ext cx="4298335" cy="740021"/>
+                    </a:xfrm>
+                    <a:prstGeom prst="rect">
+                      <a:avLst/>
+                    </a:prstGeom>
+                  </pic:spPr>
+                </pic:pic>
+              </a:graphicData>
+            </a:graphic>
+          </wp:inline>
+        </w:drawing>
+      </w:r>
+    </w:p>
+    <w:p>
+      <w:pPr>
+        <w:spacing w:line="0" w:lineRule="atLeast"/>
+        <w:rPr>
+          <w:rFonts w:ascii="Courier" w:hAnsi="Courier" w:cs="Courier"/>
+          <w:kern w:val="0"/>
+          <w:sz w:val="22"/>
+        </w:rPr>
+      </w:pPr>
+      <w:r>
+        <w:rPr>
+          <w:rFonts w:ascii="Courier" w:hAnsi="Courier" w:cs="Courier" w:hint="eastAsia"/>
+          <w:kern w:val="0"/>
+          <w:sz w:val="22"/>
+        </w:rPr>
+        <w:t>并将物理层的</w:t>
+      </w:r>
+      <w:proofErr w:type="spellStart"/>
+      <w:r>
+        <w:rPr>
+          <w:rFonts w:ascii="Courier" w:hAnsi="Courier" w:cs="Courier" w:hint="eastAsia"/>
+          <w:kern w:val="0"/>
+          <w:sz w:val="22"/>
+        </w:rPr>
+        <w:t>link</w:t>
+      </w:r>
+      <w:r>
+        <w:rPr>
+          <w:rFonts w:ascii="Courier" w:hAnsi="Courier" w:cs="Courier"/>
+          <w:kern w:val="0"/>
+          <w:sz w:val="22"/>
+        </w:rPr>
+        <w:t>_up</w:t>
+      </w:r>
+      <w:proofErr w:type="spellEnd"/>
+      <w:r>
+        <w:rPr>
+          <w:rFonts w:ascii="Courier" w:hAnsi="Courier" w:cs="Courier" w:hint="eastAsia"/>
+          <w:kern w:val="0"/>
+          <w:sz w:val="22"/>
+        </w:rPr>
+        <w:t>引到</w:t>
+      </w:r>
+      <w:r>
+        <w:rPr>
+          <w:rFonts w:ascii="Courier" w:hAnsi="Courier" w:cs="Courier" w:hint="eastAsia"/>
+          <w:kern w:val="0"/>
+          <w:sz w:val="22"/>
+        </w:rPr>
+        <w:t>led</w:t>
+      </w:r>
+      <w:r>
+        <w:rPr>
+          <w:rFonts w:ascii="Courier" w:hAnsi="Courier" w:cs="Courier" w:hint="eastAsia"/>
+          <w:kern w:val="0"/>
+          <w:sz w:val="22"/>
+        </w:rPr>
+        <w:t>上观察</w:t>
+      </w:r>
+    </w:p>
+    <w:p>
+      <w:pPr>
+        <w:spacing w:line="0" w:lineRule="atLeast"/>
+        <w:rPr>
+          <w:rFonts w:ascii="Courier" w:hAnsi="Courier" w:cs="Courier"/>
+          <w:kern w:val="0"/>
+          <w:sz w:val="22"/>
+        </w:rPr>
+      </w:pPr>
+      <w:r>
+        <w:rPr>
+          <w:rFonts w:ascii="Courier" w:hAnsi="Courier" w:cs="Courier" w:hint="eastAsia"/>
+          <w:kern w:val="0"/>
+          <w:sz w:val="22"/>
+        </w:rPr>
+        <w:t>使用</w:t>
+      </w:r>
+      <w:proofErr w:type="spellStart"/>
+      <w:r>
+        <w:rPr>
+          <w:rFonts w:ascii="Courier" w:hAnsi="Courier" w:cs="Courier" w:hint="eastAsia"/>
+          <w:kern w:val="0"/>
+          <w:sz w:val="22"/>
+        </w:rPr>
+        <w:t>windriver</w:t>
+      </w:r>
+      <w:proofErr w:type="spellEnd"/>
+    </w:p>
+    <w:p>
+      <w:pPr>
+        <w:spacing w:line="0" w:lineRule="atLeast"/>
+        <w:rPr>
+          <w:rFonts w:ascii="Courier" w:hAnsi="Courier" w:cs="Courier"/>
+          <w:kern w:val="0"/>
+          <w:sz w:val="22"/>
+        </w:rPr>
+      </w:pPr>
+      <w:r>
+        <w:rPr>
+          <w:rFonts w:ascii="Courier" w:hAnsi="Courier" w:cs="Courier"/>
+          <w:noProof/>
+          <w:kern w:val="0"/>
+          <w:sz w:val="22"/>
+        </w:rPr>
+        <w:drawing>
+          <wp:inline distT="0" distB="0" distL="0" distR="0" wp14:anchorId="29BC2E49" wp14:editId="3B378EA8">
+            <wp:extent cx="5274310" cy="2833370"/>
+            <wp:effectExtent l="0" t="0" r="2540" b="5080"/>
+            <wp:docPr id="41" name="图片 41" descr="D:\Program Files (x86)\Tencent\Cache\405975383\Image\C2C\E7W8DK6UD9LYH3~LD8)FDAK.png"/>
+            <wp:cNvGraphicFramePr>
+              <a:graphicFrameLocks xmlns:a="http://schemas.openxmlformats.org/drawingml/2006/main" noChangeAspect="1"/>
+            </wp:cNvGraphicFramePr>
+            <a:graphic xmlns:a="http://schemas.openxmlformats.org/drawingml/2006/main">
+              <a:graphicData uri="http://schemas.openxmlformats.org/drawingml/2006/picture">
+                <pic:pic xmlns:pic="http://schemas.openxmlformats.org/drawingml/2006/picture">
+                  <pic:nvPicPr>
+                    <pic:cNvPr id="0" name="Picture 1" descr="D:\Program Files (x86)\Tencent\Cache\405975383\Image\C2C\E7W8DK6UD9LYH3~LD8)FDAK.png"/>
+                    <pic:cNvPicPr>
+                      <a:picLocks noChangeAspect="1" noChangeArrowheads="1"/>
+                    </pic:cNvPicPr>
+                  </pic:nvPicPr>
+                  <pic:blipFill>
+                    <a:blip r:embed="rId49">
+                      <a:extLst>
+                        <a:ext uri="{28A0092B-C50C-407E-A947-70E740481C1C}">
+                          <a14:useLocalDpi xmlns:a14="http://schemas.microsoft.com/office/drawing/2010/main" val="0"/>
+                        </a:ext>
+                      </a:extLst>
+                    </a:blip>
+                    <a:srcRect/>
+                    <a:stretch>
+                      <a:fillRect/>
+                    </a:stretch>
+                  </pic:blipFill>
+                  <pic:spPr bwMode="auto">
+                    <a:xfrm>
+                      <a:off x="0" y="0"/>
+                      <a:ext cx="5274310" cy="2833370"/>
+                    </a:xfrm>
+                    <a:prstGeom prst="rect">
+                      <a:avLst/>
+                    </a:prstGeom>
+                    <a:noFill/>
+                    <a:ln>
+                      <a:noFill/>
+                    </a:ln>
+                  </pic:spPr>
+                </pic:pic>
+              </a:graphicData>
+            </a:graphic>
+          </wp:inline>
+        </w:drawing>
+      </w:r>
+    </w:p>
+    <w:p>
+      <w:pPr>
+        <w:spacing w:line="0" w:lineRule="atLeast"/>
+        <w:rPr>
+          <w:rFonts w:ascii="Courier" w:hAnsi="Courier" w:cs="Courier"/>
+          <w:kern w:val="0"/>
+          <w:sz w:val="22"/>
+        </w:rPr>
+      </w:pPr>
+      <w:r>
+        <w:rPr>
+          <w:rFonts w:ascii="Courier" w:hAnsi="Courier" w:cs="Courier" w:hint="eastAsia"/>
+          <w:kern w:val="0"/>
+          <w:sz w:val="22"/>
+        </w:rPr>
+        <w:t>发现了板卡，并能够进行读写</w:t>
+      </w:r>
+    </w:p>
+    <w:p>
+      <w:pPr>
+        <w:widowControl/>
+        <w:jc w:val="left"/>
+        <w:rPr>
+          <w:rFonts w:ascii="宋体" w:eastAsia="宋体" w:hAnsi="宋体" w:cs="宋体"/>
+          <w:kern w:val="0"/>
+          <w:sz w:val="24"/>
+          <w:szCs w:val="24"/>
+        </w:rPr>
+      </w:pPr>
+      <w:r>
+        <w:rPr>
+          <w:rFonts w:ascii="宋体" w:eastAsia="宋体" w:hAnsi="宋体" w:cs="宋体"/>
+          <w:noProof/>
+          <w:kern w:val="0"/>
+          <w:sz w:val="24"/>
+          <w:szCs w:val="24"/>
+        </w:rPr>
+        <w:lastRenderedPageBreak/>
+        <w:drawing>
+          <wp:inline distT="0" distB="0" distL="0" distR="0" wp14:anchorId="5EB4100D" wp14:editId="4C8F35AE">
+            <wp:extent cx="5274310" cy="3672205"/>
+            <wp:effectExtent l="0" t="0" r="2540" b="4445"/>
+            <wp:docPr id="43" name="图片 43" descr="D:\Program Files (x86)\Tencent\Cache\405975383\Image\C2C\UC[DR]R$MRMQPO]P]W)ICQH.png"/>
+            <wp:cNvGraphicFramePr>
+              <a:graphicFrameLocks xmlns:a="http://schemas.openxmlformats.org/drawingml/2006/main" noChangeAspect="1"/>
+            </wp:cNvGraphicFramePr>
+            <a:graphic xmlns:a="http://schemas.openxmlformats.org/drawingml/2006/main">
+              <a:graphicData uri="http://schemas.openxmlformats.org/drawingml/2006/picture">
+                <pic:pic xmlns:pic="http://schemas.openxmlformats.org/drawingml/2006/picture">
+                  <pic:nvPicPr>
+                    <pic:cNvPr id="0" name="Picture 4" descr="D:\Program Files (x86)\Tencent\Cache\405975383\Image\C2C\UC[DR]R$MRMQPO]P]W)ICQH.png"/>
+                    <pic:cNvPicPr>
+                      <a:picLocks noChangeAspect="1" noChangeArrowheads="1"/>
+                    </pic:cNvPicPr>
+                  </pic:nvPicPr>
+                  <pic:blipFill>
+                    <a:blip r:embed="rId50">
+                      <a:extLst>
+                        <a:ext uri="{28A0092B-C50C-407E-A947-70E740481C1C}">
+                          <a14:useLocalDpi xmlns:a14="http://schemas.microsoft.com/office/drawing/2010/main" val="0"/>
+                        </a:ext>
+                      </a:extLst>
+                    </a:blip>
+                    <a:srcRect/>
+                    <a:stretch>
+                      <a:fillRect/>
+                    </a:stretch>
+                  </pic:blipFill>
+                  <pic:spPr bwMode="auto">
+                    <a:xfrm>
+                      <a:off x="0" y="0"/>
+                      <a:ext cx="5274310" cy="3672205"/>
+                    </a:xfrm>
+                    <a:prstGeom prst="rect">
+                      <a:avLst/>
+                    </a:prstGeom>
+                    <a:noFill/>
+                    <a:ln>
+                      <a:noFill/>
+                    </a:ln>
+                  </pic:spPr>
+                </pic:pic>
+              </a:graphicData>
+            </a:graphic>
+          </wp:inline>
+        </w:drawing>
+      </w:r>
+    </w:p>
+    <w:p>
+      <w:pPr>
+        <w:widowControl/>
+        <w:jc w:val="left"/>
+        <w:rPr>
+          <w:rFonts w:ascii="宋体" w:eastAsia="宋体" w:hAnsi="宋体" w:cs="宋体" w:hint="eastAsia"/>
+          <w:kern w:val="0"/>
+          <w:sz w:val="24"/>
+          <w:szCs w:val="24"/>
+        </w:rPr>
+      </w:pPr>
+      <w:r>
+        <w:rPr>
+          <w:rFonts w:ascii="宋体" w:eastAsia="宋体" w:hAnsi="宋体" w:cs="宋体" w:hint="eastAsia"/>
+          <w:kern w:val="0"/>
+          <w:sz w:val="24"/>
+          <w:szCs w:val="24"/>
+        </w:rPr>
+        <w:t>向偏移量1</w:t>
+      </w:r>
+      <w:r>
+        <w:rPr>
+          <w:rFonts w:ascii="宋体" w:eastAsia="宋体" w:hAnsi="宋体" w:cs="宋体"/>
+          <w:kern w:val="0"/>
+          <w:sz w:val="24"/>
+          <w:szCs w:val="24"/>
+        </w:rPr>
+        <w:t>0</w:t>
+      </w:r>
+      <w:r>
+        <w:rPr>
+          <w:rFonts w:ascii="宋体" w:eastAsia="宋体" w:hAnsi="宋体" w:cs="宋体" w:hint="eastAsia"/>
+          <w:kern w:val="0"/>
+          <w:sz w:val="24"/>
+          <w:szCs w:val="24"/>
+        </w:rPr>
+        <w:t>的地方写0</w:t>
+      </w:r>
+      <w:r>
+        <w:rPr>
+          <w:rFonts w:ascii="宋体" w:eastAsia="宋体" w:hAnsi="宋体" w:cs="宋体"/>
+          <w:kern w:val="0"/>
+          <w:sz w:val="24"/>
+          <w:szCs w:val="24"/>
+        </w:rPr>
+        <w:t>xF0F0F0F0</w:t>
+      </w:r>
+      <w:r>
+        <w:rPr>
+          <w:rFonts w:ascii="宋体" w:eastAsia="宋体" w:hAnsi="宋体" w:cs="宋体" w:hint="eastAsia"/>
+          <w:kern w:val="0"/>
+          <w:sz w:val="24"/>
+          <w:szCs w:val="24"/>
+        </w:rPr>
+        <w:t>，然后正确读出</w:t>
+      </w:r>
+    </w:p>
+    <w:p>
+      <w:pPr>
+        <w:spacing w:line="0" w:lineRule="atLeast"/>
+        <w:rPr>
+          <w:rFonts w:ascii="Courier" w:hAnsi="Courier" w:cs="Courier"/>
+          <w:kern w:val="0"/>
+          <w:sz w:val="22"/>
+        </w:rPr>
+      </w:pPr>
+    </w:p>
+    <w:p>
+      <w:pPr>
+        <w:spacing w:line="0" w:lineRule="atLeast"/>
+        <w:rPr>
+          <w:rFonts w:ascii="Courier" w:hAnsi="Courier" w:cs="Courier" w:hint="eastAsia"/>
+          <w:kern w:val="0"/>
+          <w:sz w:val="22"/>
+        </w:rPr>
+      </w:pPr>
+      <w:r>
+        <w:rPr>
+          <w:rFonts w:ascii="Courier" w:hAnsi="Courier" w:cs="Courier" w:hint="eastAsia"/>
+          <w:kern w:val="0"/>
+          <w:sz w:val="22"/>
+        </w:rPr>
+        <w:t>在</w:t>
+      </w:r>
+      <w:r>
+        <w:rPr>
+          <w:rFonts w:ascii="Courier" w:hAnsi="Courier" w:cs="Courier" w:hint="eastAsia"/>
+          <w:kern w:val="0"/>
+          <w:sz w:val="22"/>
+        </w:rPr>
+        <w:t>windows</w:t>
+      </w:r>
+      <w:r>
+        <w:rPr>
+          <w:rFonts w:ascii="Courier" w:hAnsi="Courier" w:cs="Courier" w:hint="eastAsia"/>
+          <w:kern w:val="0"/>
+          <w:sz w:val="22"/>
+        </w:rPr>
+        <w:t>下的机器上是完成了上述步骤，在</w:t>
+      </w:r>
+      <w:r>
+        <w:rPr>
+          <w:rFonts w:ascii="Courier" w:hAnsi="Courier" w:cs="Courier" w:hint="eastAsia"/>
+          <w:kern w:val="0"/>
+          <w:sz w:val="22"/>
+        </w:rPr>
+        <w:t>ubuntu</w:t>
+      </w:r>
+      <w:r>
+        <w:rPr>
+          <w:rFonts w:ascii="Courier" w:hAnsi="Courier" w:cs="Courier" w:hint="eastAsia"/>
+          <w:kern w:val="0"/>
+          <w:sz w:val="22"/>
+        </w:rPr>
+        <w:t>下</w:t>
+      </w:r>
+      <w:proofErr w:type="spellStart"/>
+      <w:r>
+        <w:rPr>
+          <w:rFonts w:ascii="Courier" w:hAnsi="Courier" w:cs="Courier" w:hint="eastAsia"/>
+          <w:kern w:val="0"/>
+          <w:sz w:val="22"/>
+        </w:rPr>
+        <w:t>link</w:t>
+      </w:r>
+      <w:r>
+        <w:rPr>
+          <w:rFonts w:ascii="Courier" w:hAnsi="Courier" w:cs="Courier"/>
+          <w:kern w:val="0"/>
+          <w:sz w:val="22"/>
+        </w:rPr>
+        <w:t>_up</w:t>
+      </w:r>
+      <w:proofErr w:type="spellEnd"/>
+      <w:r>
+        <w:rPr>
+          <w:rFonts w:ascii="Courier" w:hAnsi="Courier" w:cs="Courier" w:hint="eastAsia"/>
+          <w:kern w:val="0"/>
+          <w:sz w:val="22"/>
+        </w:rPr>
+        <w:t>没有被拉高</w:t>
+      </w:r>
+      <w:bookmarkStart w:id="10" w:name="_GoBack"/>
+      <w:bookmarkEnd w:id="10"/>
     </w:p>
     <w:sectPr>
       <w:pgSz w:w="11906" w:h="16838"/>
@@ -18401,13 +19161,7 @@
         <w:rPr>
           <w:rFonts w:hint="eastAsia"/>
         </w:rPr>
-        <w:t>猜测是指</w:t>
-      </w:r>
-      <w:r>
-        <w:rPr>
-          <w:rFonts w:hint="eastAsia"/>
-        </w:rPr>
-        <w:t>INTx类的中断</w:t>
+        <w:t>猜测是指INTx类的中断</w:t>
       </w:r>
     </w:p>
   </w:comment>
@@ -19347,7 +20101,7 @@
 </file>
 
 <file path=customXml/itemProps1.xml><?xml version="1.0" encoding="utf-8"?>
-<ds:datastoreItem xmlns:ds="http://schemas.openxmlformats.org/officeDocument/2006/customXml" ds:itemID="{2E4A9A07-F645-4725-B4CC-06B307EA747F}">
+<ds:datastoreItem xmlns:ds="http://schemas.openxmlformats.org/officeDocument/2006/customXml" ds:itemID="{FBC1CD6A-864C-46E1-A578-1C0AAEACF469}">
   <ds:schemaRefs>
     <ds:schemaRef ds:uri="http://schemas.openxmlformats.org/officeDocument/2006/bibliography"/>
   </ds:schemaRefs>

</xml_diff>